<commit_message>
do things in word
</commit_message>
<xml_diff>
--- a/files/DC Heroes - assignment - ao  - wd - s1p1 - ict college.docx
+++ b/files/DC Heroes - assignment - ao  - wd - s1p1 - ict college.docx
@@ -1,6 +1,6 @@
 
 <file path=word/document.xml><?xml version="1.0" encoding="utf-8"?>
-<w:document xmlns:wpc="http://schemas.microsoft.com/office/word/2010/wordprocessingCanvas" xmlns:cx="http://schemas.microsoft.com/office/drawing/2014/chartex" xmlns:mc="http://schemas.openxmlformats.org/markup-compatibility/2006" xmlns:o="urn:schemas-microsoft-com:office:office" xmlns:r="http://schemas.openxmlformats.org/officeDocument/2006/relationships" xmlns:m="http://schemas.openxmlformats.org/officeDocument/2006/math" xmlns:v="urn:schemas-microsoft-com:vml" xmlns:wp14="http://schemas.microsoft.com/office/word/2010/wordprocessingDrawing" xmlns:wp="http://schemas.openxmlformats.org/drawingml/2006/wordprocessingDrawing" xmlns:w10="urn:schemas-microsoft-com:office:word" xmlns:w="http://schemas.openxmlformats.org/wordprocessingml/2006/main" xmlns:w14="http://schemas.microsoft.com/office/word/2010/wordml" xmlns:w15="http://schemas.microsoft.com/office/word/2012/wordml" xmlns:w16se="http://schemas.microsoft.com/office/word/2015/wordml/symex" xmlns:wpg="http://schemas.microsoft.com/office/word/2010/wordprocessingGroup" xmlns:wpi="http://schemas.microsoft.com/office/word/2010/wordprocessingInk" xmlns:wne="http://schemas.microsoft.com/office/word/2006/wordml" xmlns:wps="http://schemas.microsoft.com/office/word/2010/wordprocessingShape" mc:Ignorable="w14 w15 w16se wp14">
+<w:document xmlns:wpc="http://schemas.microsoft.com/office/word/2010/wordprocessingCanvas" xmlns:cx="http://schemas.microsoft.com/office/drawing/2014/chartex" xmlns:cx1="http://schemas.microsoft.com/office/drawing/2015/9/8/chartex" xmlns:cx2="http://schemas.microsoft.com/office/drawing/2015/10/21/chartex" xmlns:cx3="http://schemas.microsoft.com/office/drawing/2016/5/9/chartex" xmlns:cx4="http://schemas.microsoft.com/office/drawing/2016/5/10/chartex" xmlns:cx5="http://schemas.microsoft.com/office/drawing/2016/5/11/chartex" xmlns:cx6="http://schemas.microsoft.com/office/drawing/2016/5/12/chartex" xmlns:cx7="http://schemas.microsoft.com/office/drawing/2016/5/13/chartex" xmlns:cx8="http://schemas.microsoft.com/office/drawing/2016/5/14/chartex" xmlns:mc="http://schemas.openxmlformats.org/markup-compatibility/2006" xmlns:aink="http://schemas.microsoft.com/office/drawing/2016/ink" xmlns:am3d="http://schemas.microsoft.com/office/drawing/2017/model3d" xmlns:o="urn:schemas-microsoft-com:office:office" xmlns:r="http://schemas.openxmlformats.org/officeDocument/2006/relationships" xmlns:m="http://schemas.openxmlformats.org/officeDocument/2006/math" xmlns:v="urn:schemas-microsoft-com:vml" xmlns:wp14="http://schemas.microsoft.com/office/word/2010/wordprocessingDrawing" xmlns:wp="http://schemas.openxmlformats.org/drawingml/2006/wordprocessingDrawing" xmlns:w10="urn:schemas-microsoft-com:office:word" xmlns:w="http://schemas.openxmlformats.org/wordprocessingml/2006/main" xmlns:w14="http://schemas.microsoft.com/office/word/2010/wordml" xmlns:w15="http://schemas.microsoft.com/office/word/2012/wordml" xmlns:w16se="http://schemas.microsoft.com/office/word/2015/wordml/symex" xmlns:wpg="http://schemas.microsoft.com/office/word/2010/wordprocessingGroup" xmlns:wpi="http://schemas.microsoft.com/office/word/2010/wordprocessingInk" xmlns:wne="http://schemas.microsoft.com/office/word/2006/wordml" xmlns:wps="http://schemas.microsoft.com/office/word/2010/wordprocessingShape" mc:Ignorable="w14 w15 w16se wp14">
   <w:body>
     <w:p>
       <w:pPr>
@@ -122,7 +122,23 @@
           <w:sz w:val="20"/>
           <w:lang w:val="en-GB"/>
         </w:rPr>
-        <w:t>Benjamin Porobic (</w:t>
+        <w:t xml:space="preserve">Benjamin </w:t>
+      </w:r>
+      <w:proofErr w:type="spellStart"/>
+      <w:r>
+        <w:rPr>
+          <w:sz w:val="20"/>
+          <w:lang w:val="en-GB"/>
+        </w:rPr>
+        <w:t>Porobic</w:t>
+      </w:r>
+      <w:proofErr w:type="spellEnd"/>
+      <w:r>
+        <w:rPr>
+          <w:sz w:val="20"/>
+          <w:lang w:val="en-GB"/>
+        </w:rPr>
+        <w:t xml:space="preserve"> (</w:t>
       </w:r>
       <w:hyperlink r:id="rId7" w:history="1">
         <w:r>
@@ -140,7 +156,23 @@
           <w:sz w:val="20"/>
           <w:lang w:val="en-GB"/>
         </w:rPr>
-        <w:t>) &amp; Peter Nocker (</w:t>
+        <w:t xml:space="preserve">) &amp; Peter </w:t>
+      </w:r>
+      <w:proofErr w:type="spellStart"/>
+      <w:r>
+        <w:rPr>
+          <w:sz w:val="20"/>
+          <w:lang w:val="en-GB"/>
+        </w:rPr>
+        <w:t>Nocker</w:t>
+      </w:r>
+      <w:proofErr w:type="spellEnd"/>
+      <w:r>
+        <w:rPr>
+          <w:sz w:val="20"/>
+          <w:lang w:val="en-GB"/>
+        </w:rPr>
+        <w:t xml:space="preserve"> (</w:t>
       </w:r>
       <w:hyperlink r:id="rId8" w:history="1">
         <w:r>
@@ -285,7 +317,7 @@
     </w:p>
     <w:p>
       <w:pPr>
-        <w:pStyle w:val="Kop1"/>
+        <w:pStyle w:val="Heading1"/>
         <w:rPr>
           <w:lang w:val="en-GB"/>
         </w:rPr>
@@ -477,7 +509,21 @@
         <w:rPr>
           <w:lang w:val="en-GB"/>
         </w:rPr>
-        <w:t xml:space="preserve">n, The Flash, Aquaman and </w:t>
+        <w:t xml:space="preserve">n, The Flash, </w:t>
+      </w:r>
+      <w:proofErr w:type="spellStart"/>
+      <w:r>
+        <w:rPr>
+          <w:lang w:val="en-GB"/>
+        </w:rPr>
+        <w:t>Aquaman</w:t>
+      </w:r>
+      <w:proofErr w:type="spellEnd"/>
+      <w:r>
+        <w:rPr>
+          <w:lang w:val="en-GB"/>
+        </w:rPr>
+        <w:t xml:space="preserve"> and </w:t>
       </w:r>
       <w:r>
         <w:rPr>
@@ -555,7 +601,7 @@
     </w:p>
     <w:p>
       <w:pPr>
-        <w:pStyle w:val="Kop2"/>
+        <w:pStyle w:val="Heading2"/>
         <w:rPr>
           <w:lang w:val="en-GB"/>
         </w:rPr>
@@ -996,19 +1042,33 @@
         <w:rPr>
           <w:lang w:val="en-GB"/>
         </w:rPr>
-        <w:t xml:space="preserve"> from N@tschool.</w:t>
-      </w:r>
-    </w:p>
-    <w:p>
-      <w:pPr>
-        <w:rPr>
-          <w:lang w:val="en-GB"/>
-        </w:rPr>
-      </w:pPr>
-    </w:p>
-    <w:p>
-      <w:pPr>
-        <w:pStyle w:val="Kop3"/>
+        <w:t xml:space="preserve"> from </w:t>
+      </w:r>
+      <w:proofErr w:type="spellStart"/>
+      <w:r>
+        <w:rPr>
+          <w:lang w:val="en-GB"/>
+        </w:rPr>
+        <w:t>N@tschool</w:t>
+      </w:r>
+      <w:proofErr w:type="spellEnd"/>
+      <w:r>
+        <w:rPr>
+          <w:lang w:val="en-GB"/>
+        </w:rPr>
+        <w:t>.</w:t>
+      </w:r>
+    </w:p>
+    <w:p>
+      <w:pPr>
+        <w:rPr>
+          <w:lang w:val="en-GB"/>
+        </w:rPr>
+      </w:pPr>
+    </w:p>
+    <w:p>
+      <w:pPr>
+        <w:pStyle w:val="Heading3"/>
         <w:rPr>
           <w:lang w:val="en-GB"/>
         </w:rPr>
@@ -1146,7 +1206,7 @@
     </w:p>
     <w:p>
       <w:pPr>
-        <w:pStyle w:val="Lijstalinea"/>
+        <w:pStyle w:val="ListParagraph"/>
         <w:numPr>
           <w:ilvl w:val="0"/>
           <w:numId w:val="18"/>
@@ -1171,7 +1231,7 @@
     </w:p>
     <w:p>
       <w:pPr>
-        <w:pStyle w:val="Lijstalinea"/>
+        <w:pStyle w:val="ListParagraph"/>
         <w:numPr>
           <w:ilvl w:val="1"/>
           <w:numId w:val="18"/>
@@ -1201,7 +1261,7 @@
     </w:p>
     <w:p>
       <w:pPr>
-        <w:pStyle w:val="Lijstalinea"/>
+        <w:pStyle w:val="ListParagraph"/>
         <w:numPr>
           <w:ilvl w:val="0"/>
           <w:numId w:val="18"/>
@@ -1210,16 +1270,24 @@
           <w:lang w:val="en-GB"/>
         </w:rPr>
       </w:pPr>
-      <w:r>
-        <w:rPr>
-          <w:lang w:val="en-GB"/>
-        </w:rPr>
-        <w:t>Center column</w:t>
-      </w:r>
-    </w:p>
-    <w:p>
-      <w:pPr>
-        <w:pStyle w:val="Lijstalinea"/>
+      <w:proofErr w:type="spellStart"/>
+      <w:r>
+        <w:rPr>
+          <w:lang w:val="en-GB"/>
+        </w:rPr>
+        <w:t>Center</w:t>
+      </w:r>
+      <w:proofErr w:type="spellEnd"/>
+      <w:r>
+        <w:rPr>
+          <w:lang w:val="en-GB"/>
+        </w:rPr>
+        <w:t xml:space="preserve"> column</w:t>
+      </w:r>
+    </w:p>
+    <w:p>
+      <w:pPr>
+        <w:pStyle w:val="ListParagraph"/>
         <w:numPr>
           <w:ilvl w:val="1"/>
           <w:numId w:val="18"/>
@@ -1267,7 +1335,7 @@
     </w:p>
     <w:p>
       <w:pPr>
-        <w:pStyle w:val="Lijstalinea"/>
+        <w:pStyle w:val="ListParagraph"/>
         <w:numPr>
           <w:ilvl w:val="0"/>
           <w:numId w:val="18"/>
@@ -1285,7 +1353,7 @@
     </w:p>
     <w:p>
       <w:pPr>
-        <w:pStyle w:val="Lijstalinea"/>
+        <w:pStyle w:val="ListParagraph"/>
         <w:numPr>
           <w:ilvl w:val="1"/>
           <w:numId w:val="18"/>
@@ -1316,7 +1384,7 @@
     </w:p>
     <w:p>
       <w:pPr>
-        <w:pStyle w:val="Kop3"/>
+        <w:pStyle w:val="Heading3"/>
         <w:rPr>
           <w:lang w:val="en-GB"/>
         </w:rPr>
@@ -1339,7 +1407,21 @@
         <w:rPr>
           <w:lang w:val="en-GB"/>
         </w:rPr>
-        <w:t xml:space="preserve">The client (Peter Olsen) has a desire for a rating system, the main goal of this rating system is to collect more information about the most favorite DC characters. With this information, the marketing team can create new merchandise and products. The rating is based on a 5-star rating system (one is lowest, five highest) with the possibility to add reviews. The rating score and reviews are stored in the database. </w:t>
+        <w:t xml:space="preserve">The client (Peter Olsen) has a desire for a rating system, the main goal of this rating system is to collect more information about the most </w:t>
+      </w:r>
+      <w:proofErr w:type="spellStart"/>
+      <w:r>
+        <w:rPr>
+          <w:lang w:val="en-GB"/>
+        </w:rPr>
+        <w:t>favorite</w:t>
+      </w:r>
+      <w:proofErr w:type="spellEnd"/>
+      <w:r>
+        <w:rPr>
+          <w:lang w:val="en-GB"/>
+        </w:rPr>
+        <w:t xml:space="preserve"> DC characters. With this information, the marketing team can create new merchandise and products. The rating is based on a 5-star rating system (one is lowest, five highest) with the possibility to add reviews. The rating score and reviews are stored in the database. </w:t>
       </w:r>
       <w:r>
         <w:rPr>
@@ -1350,7 +1432,7 @@
     </w:p>
     <w:p>
       <w:pPr>
-        <w:pStyle w:val="Kop1"/>
+        <w:pStyle w:val="Heading1"/>
         <w:rPr>
           <w:rFonts w:eastAsia="Times New Roman"/>
           <w:lang w:val="en-GB" w:eastAsia="nl-NL"/>
@@ -1426,13 +1508,21 @@
           <w:rFonts w:ascii="Calibri" w:eastAsia="Times New Roman" w:hAnsi="Calibri" w:cs="Times New Roman"/>
           <w:lang w:val="en-GB" w:eastAsia="nl-NL"/>
         </w:rPr>
-        <w:t xml:space="preserve"> it is necessary to have </w:t>
-      </w:r>
+        <w:t xml:space="preserve"> it is necessary to </w:t>
+      </w:r>
+      <w:proofErr w:type="gramStart"/>
       <w:r>
         <w:rPr>
           <w:rFonts w:ascii="Calibri" w:eastAsia="Times New Roman" w:hAnsi="Calibri" w:cs="Times New Roman"/>
           <w:lang w:val="en-GB" w:eastAsia="nl-NL"/>
         </w:rPr>
+        <w:t xml:space="preserve">have </w:t>
+      </w:r>
+      <w:r>
+        <w:rPr>
+          <w:rFonts w:ascii="Calibri" w:eastAsia="Times New Roman" w:hAnsi="Calibri" w:cs="Times New Roman"/>
+          <w:lang w:val="en-GB" w:eastAsia="nl-NL"/>
+        </w:rPr>
         <w:t>an</w:t>
       </w:r>
       <w:r>
@@ -1447,13 +1537,21 @@
           <w:rFonts w:ascii="Calibri" w:eastAsia="Times New Roman" w:hAnsi="Calibri" w:cs="Times New Roman"/>
           <w:lang w:val="en-GB" w:eastAsia="nl-NL"/>
         </w:rPr>
-        <w:t>understanding of HTML, CSS,</w:t>
-      </w:r>
+        <w:t>understanding of</w:t>
+      </w:r>
+      <w:proofErr w:type="gramEnd"/>
       <w:r>
         <w:rPr>
           <w:rFonts w:ascii="Calibri" w:eastAsia="Times New Roman" w:hAnsi="Calibri" w:cs="Times New Roman"/>
           <w:lang w:val="en-GB" w:eastAsia="nl-NL"/>
         </w:rPr>
+        <w:t xml:space="preserve"> HTML, CSS,</w:t>
+      </w:r>
+      <w:r>
+        <w:rPr>
+          <w:rFonts w:ascii="Calibri" w:eastAsia="Times New Roman" w:hAnsi="Calibri" w:cs="Times New Roman"/>
+          <w:lang w:val="en-GB" w:eastAsia="nl-NL"/>
+        </w:rPr>
         <w:t xml:space="preserve"> MySQL and PHP</w:t>
       </w:r>
       <w:r>
@@ -1466,7 +1564,7 @@
     </w:p>
     <w:p>
       <w:pPr>
-        <w:pStyle w:val="Kop1"/>
+        <w:pStyle w:val="Heading1"/>
         <w:rPr>
           <w:rFonts w:eastAsia="Times New Roman"/>
           <w:lang w:val="en-GB" w:eastAsia="nl-NL"/>
@@ -1477,12 +1575,28 @@
           <w:rFonts w:eastAsia="Times New Roman"/>
           <w:lang w:val="en-GB" w:eastAsia="nl-NL"/>
         </w:rPr>
-        <w:t>Requirements (MoSCoW)</w:t>
-      </w:r>
-    </w:p>
-    <w:p>
-      <w:pPr>
-        <w:pStyle w:val="Kop2"/>
+        <w:t>Requirements (</w:t>
+      </w:r>
+      <w:proofErr w:type="spellStart"/>
+      <w:r>
+        <w:rPr>
+          <w:rFonts w:eastAsia="Times New Roman"/>
+          <w:lang w:val="en-GB" w:eastAsia="nl-NL"/>
+        </w:rPr>
+        <w:t>MoSCoW</w:t>
+      </w:r>
+      <w:proofErr w:type="spellEnd"/>
+      <w:r>
+        <w:rPr>
+          <w:rFonts w:eastAsia="Times New Roman"/>
+          <w:lang w:val="en-GB" w:eastAsia="nl-NL"/>
+        </w:rPr>
+        <w:t>)</w:t>
+      </w:r>
+    </w:p>
+    <w:p>
+      <w:pPr>
+        <w:pStyle w:val="Heading2"/>
         <w:rPr>
           <w:rFonts w:eastAsia="Times New Roman"/>
           <w:lang w:val="en-GB" w:eastAsia="nl-NL"/>
@@ -1506,17 +1620,19 @@
     </w:p>
     <w:p>
       <w:pPr>
-        <w:pStyle w:val="Lijstalinea"/>
+        <w:pStyle w:val="ListParagraph"/>
         <w:numPr>
           <w:ilvl w:val="0"/>
           <w:numId w:val="14"/>
         </w:numPr>
         <w:rPr>
-          <w:lang w:val="en-GB" w:eastAsia="nl-NL"/>
-        </w:rPr>
-      </w:pPr>
-      <w:r>
-        <w:rPr>
+          <w:highlight w:val="yellow"/>
+          <w:lang w:val="en-GB" w:eastAsia="nl-NL"/>
+        </w:rPr>
+      </w:pPr>
+      <w:r>
+        <w:rPr>
+          <w:highlight w:val="yellow"/>
           <w:lang w:val="en-GB" w:eastAsia="nl-NL"/>
         </w:rPr>
         <w:t>Header</w:t>
@@ -1524,31 +1640,27 @@
     </w:p>
     <w:p>
       <w:pPr>
-        <w:pStyle w:val="Lijstalinea"/>
+        <w:pStyle w:val="ListParagraph"/>
         <w:numPr>
           <w:ilvl w:val="1"/>
           <w:numId w:val="14"/>
         </w:numPr>
         <w:rPr>
-          <w:lang w:val="en-GB" w:eastAsia="nl-NL"/>
-        </w:rPr>
-      </w:pPr>
-      <w:r>
-        <w:rPr>
-          <w:lang w:val="en-GB" w:eastAsia="nl-NL"/>
-        </w:rPr>
-        <w:t xml:space="preserve">HTML5 header tag </w:t>
-      </w:r>
-      <w:r>
-        <w:rPr>
-          <w:lang w:val="en-GB" w:eastAsia="nl-NL"/>
-        </w:rPr>
-        <w:t>is used to wrap the logo</w:t>
-      </w:r>
-    </w:p>
-    <w:p>
-      <w:pPr>
-        <w:pStyle w:val="Lijstalinea"/>
+          <w:highlight w:val="yellow"/>
+          <w:lang w:val="en-GB" w:eastAsia="nl-NL"/>
+        </w:rPr>
+      </w:pPr>
+      <w:r>
+        <w:rPr>
+          <w:highlight w:val="yellow"/>
+          <w:lang w:val="en-GB" w:eastAsia="nl-NL"/>
+        </w:rPr>
+        <w:t>HTML5 header tag is used to wrap the logo</w:t>
+      </w:r>
+    </w:p>
+    <w:p>
+      <w:pPr>
+        <w:pStyle w:val="ListParagraph"/>
         <w:numPr>
           <w:ilvl w:val="0"/>
           <w:numId w:val="14"/>
@@ -1559,6 +1671,7 @@
       </w:pPr>
       <w:r>
         <w:rPr>
+          <w:highlight w:val="yellow"/>
           <w:lang w:val="en-GB" w:eastAsia="nl-NL"/>
         </w:rPr>
         <w:t>Logo with a hyperlink to the homepage</w:t>
@@ -1566,23 +1679,26 @@
     </w:p>
     <w:p>
       <w:pPr>
-        <w:pStyle w:val="Lijstalinea"/>
+        <w:pStyle w:val="ListParagraph"/>
         <w:numPr>
           <w:ilvl w:val="0"/>
           <w:numId w:val="14"/>
         </w:numPr>
         <w:rPr>
-          <w:lang w:val="en-GB" w:eastAsia="nl-NL"/>
-        </w:rPr>
-      </w:pPr>
-      <w:r>
-        <w:rPr>
+          <w:highlight w:val="yellow"/>
+          <w:lang w:val="en-GB" w:eastAsia="nl-NL"/>
+        </w:rPr>
+      </w:pPr>
+      <w:r>
+        <w:rPr>
+          <w:highlight w:val="yellow"/>
           <w:lang w:val="en-GB" w:eastAsia="nl-NL"/>
         </w:rPr>
         <w:t>Navigation</w:t>
       </w:r>
       <w:r>
         <w:rPr>
+          <w:highlight w:val="yellow"/>
           <w:lang w:val="en-GB" w:eastAsia="nl-NL"/>
         </w:rPr>
         <w:t xml:space="preserve"> (left column)</w:t>
@@ -1590,29 +1706,35 @@
     </w:p>
     <w:p>
       <w:pPr>
-        <w:pStyle w:val="Lijstalinea"/>
+        <w:pStyle w:val="ListParagraph"/>
         <w:numPr>
           <w:ilvl w:val="1"/>
           <w:numId w:val="14"/>
         </w:numPr>
         <w:rPr>
-          <w:lang w:val="en-GB" w:eastAsia="nl-NL"/>
-        </w:rPr>
-      </w:pPr>
-      <w:r>
-        <w:rPr>
+          <w:highlight w:val="yellow"/>
+          <w:lang w:val="en-GB" w:eastAsia="nl-NL"/>
+        </w:rPr>
+      </w:pPr>
+      <w:r>
+        <w:rPr>
+          <w:highlight w:val="yellow"/>
           <w:lang w:val="en-GB" w:eastAsia="nl-NL"/>
         </w:rPr>
         <w:t xml:space="preserve">HTML5 </w:t>
       </w:r>
-      <w:r>
-        <w:rPr>
+      <w:proofErr w:type="spellStart"/>
+      <w:r>
+        <w:rPr>
+          <w:highlight w:val="yellow"/>
           <w:lang w:val="en-GB" w:eastAsia="nl-NL"/>
         </w:rPr>
         <w:t>nav</w:t>
       </w:r>
-      <w:r>
-        <w:rPr>
+      <w:proofErr w:type="spellEnd"/>
+      <w:r>
+        <w:rPr>
+          <w:highlight w:val="yellow"/>
           <w:lang w:val="en-GB" w:eastAsia="nl-NL"/>
         </w:rPr>
         <w:t xml:space="preserve"> tag</w:t>
@@ -1620,17 +1742,19 @@
     </w:p>
     <w:p>
       <w:pPr>
-        <w:pStyle w:val="Lijstalinea"/>
+        <w:pStyle w:val="ListParagraph"/>
         <w:numPr>
           <w:ilvl w:val="1"/>
           <w:numId w:val="14"/>
         </w:numPr>
         <w:rPr>
-          <w:lang w:val="en-GB" w:eastAsia="nl-NL"/>
-        </w:rPr>
-      </w:pPr>
-      <w:r>
-        <w:rPr>
+          <w:highlight w:val="yellow"/>
+          <w:lang w:val="en-GB" w:eastAsia="nl-NL"/>
+        </w:rPr>
+      </w:pPr>
+      <w:r>
+        <w:rPr>
+          <w:highlight w:val="yellow"/>
           <w:lang w:val="en-GB" w:eastAsia="nl-NL"/>
         </w:rPr>
         <w:t>Use a UL for the navigation structure</w:t>
@@ -1638,23 +1762,26 @@
     </w:p>
     <w:p>
       <w:pPr>
-        <w:pStyle w:val="Lijstalinea"/>
+        <w:pStyle w:val="ListParagraph"/>
         <w:numPr>
           <w:ilvl w:val="1"/>
           <w:numId w:val="14"/>
         </w:numPr>
         <w:rPr>
-          <w:lang w:val="en-GB" w:eastAsia="nl-NL"/>
-        </w:rPr>
-      </w:pPr>
-      <w:r>
-        <w:rPr>
+          <w:highlight w:val="yellow"/>
+          <w:lang w:val="en-GB" w:eastAsia="nl-NL"/>
+        </w:rPr>
+      </w:pPr>
+      <w:r>
+        <w:rPr>
+          <w:highlight w:val="yellow"/>
           <w:lang w:val="en-GB" w:eastAsia="nl-NL"/>
         </w:rPr>
         <w:t>A minimum of 5 teams</w:t>
       </w:r>
       <w:r>
         <w:rPr>
+          <w:highlight w:val="yellow"/>
           <w:lang w:val="en-GB" w:eastAsia="nl-NL"/>
         </w:rPr>
         <w:t xml:space="preserve"> (fetched from a database)</w:t>
@@ -1662,17 +1789,19 @@
     </w:p>
     <w:p>
       <w:pPr>
-        <w:pStyle w:val="Lijstalinea"/>
+        <w:pStyle w:val="ListParagraph"/>
         <w:numPr>
           <w:ilvl w:val="1"/>
           <w:numId w:val="14"/>
         </w:numPr>
         <w:rPr>
-          <w:lang w:val="en-GB" w:eastAsia="nl-NL"/>
-        </w:rPr>
-      </w:pPr>
-      <w:r>
-        <w:rPr>
+          <w:highlight w:val="yellow"/>
+          <w:lang w:val="en-GB" w:eastAsia="nl-NL"/>
+        </w:rPr>
+      </w:pPr>
+      <w:r>
+        <w:rPr>
+          <w:highlight w:val="yellow"/>
           <w:lang w:val="en-GB" w:eastAsia="nl-NL"/>
         </w:rPr>
         <w:t>Hover effects</w:t>
@@ -1680,47 +1809,69 @@
     </w:p>
     <w:p>
       <w:pPr>
-        <w:pStyle w:val="Lijstalinea"/>
+        <w:pStyle w:val="ListParagraph"/>
         <w:numPr>
           <w:ilvl w:val="0"/>
           <w:numId w:val="14"/>
         </w:numPr>
         <w:rPr>
-          <w:lang w:val="en-GB" w:eastAsia="nl-NL"/>
-        </w:rPr>
-      </w:pPr>
-      <w:r>
-        <w:rPr>
+          <w:highlight w:val="yellow"/>
+          <w:lang w:val="en-GB" w:eastAsia="nl-NL"/>
+        </w:rPr>
+      </w:pPr>
+      <w:r>
+        <w:rPr>
+          <w:highlight w:val="yellow"/>
           <w:lang w:val="en-GB" w:eastAsia="nl-NL"/>
         </w:rPr>
         <w:t>Heroes</w:t>
       </w:r>
       <w:r>
         <w:rPr>
-          <w:lang w:val="en-GB" w:eastAsia="nl-NL"/>
-        </w:rPr>
-        <w:t xml:space="preserve"> (center column)</w:t>
-      </w:r>
-    </w:p>
-    <w:p>
-      <w:pPr>
-        <w:pStyle w:val="Lijstalinea"/>
+          <w:highlight w:val="yellow"/>
+          <w:lang w:val="en-GB" w:eastAsia="nl-NL"/>
+        </w:rPr>
+        <w:t xml:space="preserve"> (</w:t>
+      </w:r>
+      <w:proofErr w:type="spellStart"/>
+      <w:r>
+        <w:rPr>
+          <w:highlight w:val="yellow"/>
+          <w:lang w:val="en-GB" w:eastAsia="nl-NL"/>
+        </w:rPr>
+        <w:t>center</w:t>
+      </w:r>
+      <w:proofErr w:type="spellEnd"/>
+      <w:r>
+        <w:rPr>
+          <w:highlight w:val="yellow"/>
+          <w:lang w:val="en-GB" w:eastAsia="nl-NL"/>
+        </w:rPr>
+        <w:t xml:space="preserve"> column)</w:t>
+      </w:r>
+    </w:p>
+    <w:p>
+      <w:pPr>
+        <w:pStyle w:val="ListParagraph"/>
         <w:numPr>
           <w:ilvl w:val="1"/>
           <w:numId w:val="14"/>
         </w:numPr>
         <w:rPr>
-          <w:lang w:val="en-GB" w:eastAsia="nl-NL"/>
-        </w:rPr>
-      </w:pPr>
-      <w:r>
-        <w:rPr>
+          <w:highlight w:val="yellow"/>
+          <w:lang w:val="en-GB" w:eastAsia="nl-NL"/>
+        </w:rPr>
+      </w:pPr>
+      <w:r>
+        <w:rPr>
+          <w:highlight w:val="yellow"/>
           <w:lang w:val="en-GB" w:eastAsia="nl-NL"/>
         </w:rPr>
         <w:t>A minimum of 5 h</w:t>
       </w:r>
       <w:r>
         <w:rPr>
+          <w:highlight w:val="yellow"/>
           <w:lang w:val="en-GB" w:eastAsia="nl-NL"/>
         </w:rPr>
         <w:t>eroes for each team</w:t>
@@ -1728,41 +1879,47 @@
     </w:p>
     <w:p>
       <w:pPr>
-        <w:pStyle w:val="Lijstalinea"/>
+        <w:pStyle w:val="ListParagraph"/>
         <w:numPr>
           <w:ilvl w:val="1"/>
           <w:numId w:val="14"/>
         </w:numPr>
         <w:rPr>
-          <w:lang w:val="en-GB" w:eastAsia="nl-NL"/>
-        </w:rPr>
-      </w:pPr>
-      <w:r>
-        <w:rPr>
+          <w:highlight w:val="yellow"/>
+          <w:lang w:val="en-GB" w:eastAsia="nl-NL"/>
+        </w:rPr>
+      </w:pPr>
+      <w:r>
+        <w:rPr>
+          <w:highlight w:val="yellow"/>
           <w:lang w:val="en-GB" w:eastAsia="nl-NL"/>
         </w:rPr>
         <w:t>All the heroes</w:t>
       </w:r>
       <w:r>
         <w:rPr>
+          <w:highlight w:val="yellow"/>
           <w:lang w:val="en-GB" w:eastAsia="nl-NL"/>
         </w:rPr>
         <w:t xml:space="preserve"> and </w:t>
       </w:r>
       <w:r>
         <w:rPr>
+          <w:highlight w:val="yellow"/>
           <w:lang w:val="en-GB" w:eastAsia="nl-NL"/>
         </w:rPr>
         <w:t>their</w:t>
       </w:r>
       <w:r>
         <w:rPr>
+          <w:highlight w:val="yellow"/>
           <w:lang w:val="en-GB" w:eastAsia="nl-NL"/>
         </w:rPr>
         <w:t xml:space="preserve"> information</w:t>
       </w:r>
       <w:r>
         <w:rPr>
+          <w:highlight w:val="yellow"/>
           <w:lang w:val="en-GB" w:eastAsia="nl-NL"/>
         </w:rPr>
         <w:t xml:space="preserve"> are fetched from the database</w:t>
@@ -1770,89 +1927,103 @@
     </w:p>
     <w:p>
       <w:pPr>
-        <w:pStyle w:val="Lijstalinea"/>
+        <w:pStyle w:val="ListParagraph"/>
         <w:numPr>
           <w:ilvl w:val="1"/>
           <w:numId w:val="14"/>
         </w:numPr>
         <w:rPr>
-          <w:lang w:val="en-GB" w:eastAsia="nl-NL"/>
-        </w:rPr>
-      </w:pPr>
-      <w:r>
-        <w:rPr>
+          <w:highlight w:val="yellow"/>
+          <w:lang w:val="en-GB" w:eastAsia="nl-NL"/>
+        </w:rPr>
+      </w:pPr>
+      <w:r>
+        <w:rPr>
+          <w:highlight w:val="yellow"/>
           <w:lang w:val="en-GB" w:eastAsia="nl-NL"/>
         </w:rPr>
         <w:t>Each block consists of the following information</w:t>
       </w:r>
       <w:r>
         <w:rPr>
+          <w:highlight w:val="yellow"/>
           <w:lang w:val="en-GB" w:eastAsia="nl-NL"/>
         </w:rPr>
         <w:t xml:space="preserve">: </w:t>
       </w:r>
       <w:r>
         <w:rPr>
+          <w:highlight w:val="yellow"/>
           <w:lang w:val="en-GB" w:eastAsia="nl-NL"/>
         </w:rPr>
         <w:t>Name</w:t>
       </w:r>
       <w:r>
         <w:rPr>
+          <w:highlight w:val="yellow"/>
           <w:lang w:val="en-GB" w:eastAsia="nl-NL"/>
         </w:rPr>
         <w:t xml:space="preserve"> of the hero</w:t>
       </w:r>
       <w:r>
         <w:rPr>
+          <w:highlight w:val="yellow"/>
           <w:lang w:val="en-GB" w:eastAsia="nl-NL"/>
         </w:rPr>
         <w:t xml:space="preserve">, </w:t>
       </w:r>
       <w:r>
         <w:rPr>
+          <w:highlight w:val="yellow"/>
           <w:lang w:val="en-GB" w:eastAsia="nl-NL"/>
         </w:rPr>
         <w:t xml:space="preserve">small </w:t>
       </w:r>
       <w:r>
         <w:rPr>
+          <w:highlight w:val="yellow"/>
           <w:lang w:val="en-GB" w:eastAsia="nl-NL"/>
         </w:rPr>
         <w:t>description</w:t>
       </w:r>
       <w:r>
         <w:rPr>
+          <w:highlight w:val="yellow"/>
           <w:lang w:val="en-GB" w:eastAsia="nl-NL"/>
         </w:rPr>
         <w:t>, image</w:t>
       </w:r>
       <w:r>
         <w:rPr>
+          <w:highlight w:val="yellow"/>
           <w:lang w:val="en-GB" w:eastAsia="nl-NL"/>
         </w:rPr>
         <w:t xml:space="preserve"> and </w:t>
       </w:r>
       <w:r>
         <w:rPr>
+          <w:highlight w:val="yellow"/>
           <w:lang w:val="en-GB" w:eastAsia="nl-NL"/>
         </w:rPr>
         <w:t xml:space="preserve">a </w:t>
       </w:r>
       <w:r>
         <w:rPr>
+          <w:highlight w:val="yellow"/>
           <w:lang w:val="en-GB" w:eastAsia="nl-NL"/>
         </w:rPr>
         <w:t>“</w:t>
       </w:r>
       <w:r>
         <w:rPr>
+          <w:highlight w:val="yellow"/>
           <w:lang w:val="en-GB" w:eastAsia="nl-NL"/>
         </w:rPr>
         <w:t>More info” button</w:t>
       </w:r>
       <w:r>
         <w:rPr>
+          <w:highlight w:val="yellow"/>
           <w:lang w:val="en-GB" w:eastAsia="nl-NL"/>
         </w:rPr>
         <w:t xml:space="preserve">. </w:t>
@@ -1860,7 +2031,7 @@
     </w:p>
     <w:p>
       <w:pPr>
-        <w:pStyle w:val="Lijstalinea"/>
+        <w:pStyle w:val="ListParagraph"/>
         <w:numPr>
           <w:ilvl w:val="1"/>
           <w:numId w:val="14"/>
@@ -1893,32 +2064,37 @@
         </w:rPr>
         <w:t xml:space="preserve"> for even and odd </w:t>
       </w:r>
+      <w:proofErr w:type="spellStart"/>
       <w:r>
         <w:rPr>
           <w:lang w:val="en-GB" w:eastAsia="nl-NL"/>
         </w:rPr>
         <w:t>divs.</w:t>
       </w:r>
-    </w:p>
-    <w:p>
-      <w:pPr>
-        <w:pStyle w:val="Lijstalinea"/>
+      <w:proofErr w:type="spellEnd"/>
+    </w:p>
+    <w:p>
+      <w:pPr>
+        <w:pStyle w:val="ListParagraph"/>
         <w:numPr>
           <w:ilvl w:val="0"/>
           <w:numId w:val="14"/>
         </w:numPr>
         <w:rPr>
-          <w:lang w:val="en-GB" w:eastAsia="nl-NL"/>
-        </w:rPr>
-      </w:pPr>
-      <w:r>
-        <w:rPr>
+          <w:highlight w:val="yellow"/>
+          <w:lang w:val="en-GB" w:eastAsia="nl-NL"/>
+        </w:rPr>
+      </w:pPr>
+      <w:r>
+        <w:rPr>
+          <w:highlight w:val="yellow"/>
           <w:lang w:val="en-GB" w:eastAsia="nl-NL"/>
         </w:rPr>
         <w:t>Hero Details</w:t>
       </w:r>
       <w:r>
         <w:rPr>
+          <w:highlight w:val="yellow"/>
           <w:lang w:val="en-GB" w:eastAsia="nl-NL"/>
         </w:rPr>
         <w:t xml:space="preserve"> (right column)</w:t>
@@ -1926,23 +2102,26 @@
     </w:p>
     <w:p>
       <w:pPr>
-        <w:pStyle w:val="Lijstalinea"/>
+        <w:pStyle w:val="ListParagraph"/>
         <w:numPr>
           <w:ilvl w:val="1"/>
           <w:numId w:val="14"/>
         </w:numPr>
         <w:rPr>
-          <w:lang w:val="en-GB" w:eastAsia="nl-NL"/>
-        </w:rPr>
-      </w:pPr>
-      <w:r>
-        <w:rPr>
+          <w:highlight w:val="yellow"/>
+          <w:lang w:val="en-GB" w:eastAsia="nl-NL"/>
+        </w:rPr>
+      </w:pPr>
+      <w:r>
+        <w:rPr>
+          <w:highlight w:val="yellow"/>
           <w:lang w:val="en-GB" w:eastAsia="nl-NL"/>
         </w:rPr>
         <w:t>All the</w:t>
       </w:r>
       <w:r>
         <w:rPr>
+          <w:highlight w:val="yellow"/>
           <w:lang w:val="en-GB" w:eastAsia="nl-NL"/>
         </w:rPr>
         <w:t xml:space="preserve"> details are fetched from the database</w:t>
@@ -1950,18 +2129,20 @@
     </w:p>
     <w:p>
       <w:pPr>
-        <w:pStyle w:val="Lijstalinea"/>
+        <w:pStyle w:val="ListParagraph"/>
         <w:numPr>
           <w:ilvl w:val="1"/>
           <w:numId w:val="14"/>
         </w:numPr>
         <w:rPr>
+          <w:highlight w:val="yellow"/>
           <w:lang w:val="en-GB" w:eastAsia="nl-NL"/>
         </w:rPr>
       </w:pPr>
       <w:r>
         <w:rPr>
           <w:noProof/>
+          <w:highlight w:val="yellow"/>
           <w:lang w:val="nl-NL" w:eastAsia="nl-NL"/>
         </w:rPr>
         <w:drawing>
@@ -2030,24 +2211,28 @@
       </w:r>
       <w:r>
         <w:rPr>
+          <w:highlight w:val="yellow"/>
           <w:lang w:val="en-GB" w:eastAsia="nl-NL"/>
         </w:rPr>
         <w:t>Information: description,</w:t>
       </w:r>
       <w:r>
         <w:rPr>
+          <w:highlight w:val="yellow"/>
           <w:lang w:val="en-GB" w:eastAsia="nl-NL"/>
         </w:rPr>
         <w:t xml:space="preserve"> path to</w:t>
       </w:r>
       <w:r>
         <w:rPr>
+          <w:highlight w:val="yellow"/>
           <w:lang w:val="en-GB" w:eastAsia="nl-NL"/>
         </w:rPr>
         <w:t xml:space="preserve"> image,</w:t>
       </w:r>
       <w:r>
         <w:rPr>
+          <w:highlight w:val="yellow"/>
           <w:lang w:val="en-GB" w:eastAsia="nl-NL"/>
         </w:rPr>
         <w:t xml:space="preserve"> powers</w:t>
@@ -2055,23 +2240,26 @@
     </w:p>
     <w:p>
       <w:pPr>
-        <w:pStyle w:val="Lijstalinea"/>
+        <w:pStyle w:val="ListParagraph"/>
         <w:numPr>
           <w:ilvl w:val="0"/>
           <w:numId w:val="14"/>
         </w:numPr>
         <w:rPr>
-          <w:lang w:val="en-GB" w:eastAsia="nl-NL"/>
-        </w:rPr>
-      </w:pPr>
-      <w:r>
-        <w:rPr>
+          <w:highlight w:val="yellow"/>
+          <w:lang w:val="en-GB" w:eastAsia="nl-NL"/>
+        </w:rPr>
+      </w:pPr>
+      <w:r>
+        <w:rPr>
+          <w:highlight w:val="yellow"/>
           <w:lang w:val="en-GB" w:eastAsia="nl-NL"/>
         </w:rPr>
         <w:t>Review</w:t>
       </w:r>
       <w:r>
         <w:rPr>
+          <w:highlight w:val="yellow"/>
           <w:lang w:val="en-GB" w:eastAsia="nl-NL"/>
         </w:rPr>
         <w:t>s</w:t>
@@ -2079,18 +2267,20 @@
     </w:p>
     <w:p>
       <w:pPr>
-        <w:pStyle w:val="Lijstalinea"/>
+        <w:pStyle w:val="ListParagraph"/>
         <w:numPr>
           <w:ilvl w:val="1"/>
           <w:numId w:val="14"/>
         </w:numPr>
         <w:rPr>
+          <w:highlight w:val="yellow"/>
           <w:lang w:val="en-GB" w:eastAsia="nl-NL"/>
         </w:rPr>
       </w:pPr>
       <w:r>
         <w:rPr>
           <w:noProof/>
+          <w:highlight w:val="yellow"/>
           <w:lang w:val="nl-NL" w:eastAsia="nl-NL"/>
         </w:rPr>
         <mc:AlternateContent>
@@ -2171,36 +2361,74 @@
       </w:r>
       <w:r>
         <w:rPr>
+          <w:highlight w:val="yellow"/>
           <w:lang w:val="en-GB" w:eastAsia="nl-NL"/>
         </w:rPr>
         <w:t>F</w:t>
       </w:r>
       <w:r>
         <w:rPr>
-          <w:lang w:val="en-GB" w:eastAsia="nl-NL"/>
-        </w:rPr>
-        <w:t>orm with a textarea and a button</w:t>
-      </w:r>
-      <w:r>
-        <w:rPr>
+          <w:highlight w:val="yellow"/>
+          <w:lang w:val="en-GB" w:eastAsia="nl-NL"/>
+        </w:rPr>
+        <w:t xml:space="preserve">orm with a </w:t>
+      </w:r>
+      <w:proofErr w:type="spellStart"/>
+      <w:r>
+        <w:rPr>
+          <w:highlight w:val="yellow"/>
+          <w:lang w:val="en-GB" w:eastAsia="nl-NL"/>
+        </w:rPr>
+        <w:t>textarea</w:t>
+      </w:r>
+      <w:proofErr w:type="spellEnd"/>
+      <w:r>
+        <w:rPr>
+          <w:highlight w:val="yellow"/>
+          <w:lang w:val="en-GB" w:eastAsia="nl-NL"/>
+        </w:rPr>
+        <w:t xml:space="preserve"> and a button</w:t>
+      </w:r>
+      <w:r>
+        <w:rPr>
+          <w:highlight w:val="yellow"/>
           <w:lang w:val="en-GB" w:eastAsia="nl-NL"/>
         </w:rPr>
         <w:t>. The data inside this</w:t>
       </w:r>
       <w:r>
         <w:rPr>
-          <w:lang w:val="en-GB" w:eastAsia="nl-NL"/>
-        </w:rPr>
-        <w:t xml:space="preserve"> form will be sent to a database. So all the </w:t>
-      </w:r>
-      <w:r>
-        <w:rPr>
+          <w:highlight w:val="yellow"/>
+          <w:lang w:val="en-GB" w:eastAsia="nl-NL"/>
+        </w:rPr>
+        <w:t xml:space="preserve"> form will be sent to a database. </w:t>
+      </w:r>
+      <w:proofErr w:type="gramStart"/>
+      <w:r>
+        <w:rPr>
+          <w:highlight w:val="yellow"/>
+          <w:lang w:val="en-GB" w:eastAsia="nl-NL"/>
+        </w:rPr>
+        <w:t>So</w:t>
+      </w:r>
+      <w:proofErr w:type="gramEnd"/>
+      <w:r>
+        <w:rPr>
+          <w:highlight w:val="yellow"/>
+          <w:lang w:val="en-GB" w:eastAsia="nl-NL"/>
+        </w:rPr>
+        <w:t xml:space="preserve"> all the </w:t>
+      </w:r>
+      <w:r>
+        <w:rPr>
+          <w:highlight w:val="yellow"/>
           <w:lang w:val="en-GB" w:eastAsia="nl-NL"/>
         </w:rPr>
         <w:t>reviews are</w:t>
       </w:r>
       <w:r>
         <w:rPr>
+          <w:highlight w:val="yellow"/>
           <w:lang w:val="en-GB" w:eastAsia="nl-NL"/>
         </w:rPr>
         <w:t xml:space="preserve"> saved in a database.</w:t>
@@ -2208,29 +2436,33 @@
     </w:p>
     <w:p>
       <w:pPr>
-        <w:pStyle w:val="Lijstalinea"/>
+        <w:pStyle w:val="ListParagraph"/>
         <w:numPr>
           <w:ilvl w:val="1"/>
           <w:numId w:val="14"/>
         </w:numPr>
         <w:rPr>
-          <w:lang w:val="en-GB" w:eastAsia="nl-NL"/>
-        </w:rPr>
-      </w:pPr>
-      <w:r>
-        <w:rPr>
+          <w:highlight w:val="yellow"/>
+          <w:lang w:val="en-GB" w:eastAsia="nl-NL"/>
+        </w:rPr>
+      </w:pPr>
+      <w:r>
+        <w:rPr>
+          <w:highlight w:val="yellow"/>
           <w:lang w:val="en-GB" w:eastAsia="nl-NL"/>
         </w:rPr>
         <w:t xml:space="preserve">Fetch all reviews </w:t>
       </w:r>
       <w:r>
         <w:rPr>
+          <w:highlight w:val="yellow"/>
           <w:lang w:val="en-GB" w:eastAsia="nl-NL"/>
         </w:rPr>
         <w:t>of a specific character from the database</w:t>
       </w:r>
       <w:r>
         <w:rPr>
+          <w:highlight w:val="yellow"/>
           <w:lang w:val="en-GB" w:eastAsia="nl-NL"/>
         </w:rPr>
         <w:t xml:space="preserve"> and show them beneath the rating form.</w:t>
@@ -2238,47 +2470,70 @@
     </w:p>
     <w:p>
       <w:pPr>
-        <w:pStyle w:val="Lijstalinea"/>
+        <w:pStyle w:val="ListParagraph"/>
         <w:numPr>
           <w:ilvl w:val="1"/>
           <w:numId w:val="14"/>
         </w:numPr>
         <w:rPr>
-          <w:lang w:val="en-GB" w:eastAsia="nl-NL"/>
-        </w:rPr>
-      </w:pPr>
-      <w:r>
-        <w:rPr>
+          <w:highlight w:val="yellow"/>
+          <w:lang w:val="en-GB" w:eastAsia="nl-NL"/>
+        </w:rPr>
+      </w:pPr>
+      <w:r>
+        <w:rPr>
+          <w:highlight w:val="yellow"/>
           <w:lang w:val="en-GB" w:eastAsia="nl-NL"/>
         </w:rPr>
         <w:t>Client-Side Form Validation with HTML5</w:t>
       </w:r>
       <w:r>
         <w:rPr>
+          <w:highlight w:val="yellow"/>
           <w:lang w:val="en-GB" w:eastAsia="nl-NL"/>
         </w:rPr>
         <w:t xml:space="preserve">. </w:t>
       </w:r>
       <w:r>
         <w:rPr>
+          <w:highlight w:val="yellow"/>
           <w:lang w:val="en-GB" w:eastAsia="nl-NL"/>
         </w:rPr>
         <w:t>It is important to c</w:t>
       </w:r>
       <w:r>
         <w:rPr>
-          <w:lang w:val="en-GB" w:eastAsia="nl-NL"/>
-        </w:rPr>
-        <w:t xml:space="preserve">heck if the textarea is not empty before sending the </w:t>
-      </w:r>
-      <w:r>
-        <w:rPr>
+          <w:highlight w:val="yellow"/>
+          <w:lang w:val="en-GB" w:eastAsia="nl-NL"/>
+        </w:rPr>
+        <w:t xml:space="preserve">heck if the </w:t>
+      </w:r>
+      <w:proofErr w:type="spellStart"/>
+      <w:r>
+        <w:rPr>
+          <w:highlight w:val="yellow"/>
+          <w:lang w:val="en-GB" w:eastAsia="nl-NL"/>
+        </w:rPr>
+        <w:t>textarea</w:t>
+      </w:r>
+      <w:proofErr w:type="spellEnd"/>
+      <w:r>
+        <w:rPr>
+          <w:highlight w:val="yellow"/>
+          <w:lang w:val="en-GB" w:eastAsia="nl-NL"/>
+        </w:rPr>
+        <w:t xml:space="preserve"> is not empty before sending the </w:t>
+      </w:r>
+      <w:r>
+        <w:rPr>
+          <w:highlight w:val="yellow"/>
           <w:lang w:val="en-GB" w:eastAsia="nl-NL"/>
         </w:rPr>
         <w:t>data to the</w:t>
       </w:r>
       <w:r>
         <w:rPr>
+          <w:highlight w:val="yellow"/>
           <w:lang w:val="en-GB" w:eastAsia="nl-NL"/>
         </w:rPr>
         <w:t xml:space="preserve"> database.</w:t>
@@ -2286,25 +2541,29 @@
     </w:p>
     <w:p>
       <w:pPr>
-        <w:pStyle w:val="Lijstalinea"/>
+        <w:pStyle w:val="ListParagraph"/>
         <w:numPr>
           <w:ilvl w:val="0"/>
           <w:numId w:val="14"/>
         </w:numPr>
         <w:rPr>
-          <w:lang w:val="en-GB" w:eastAsia="nl-NL"/>
-        </w:rPr>
-      </w:pPr>
-      <w:r>
-        <w:rPr>
+          <w:highlight w:val="yellow"/>
+          <w:lang w:val="en-GB" w:eastAsia="nl-NL"/>
+        </w:rPr>
+      </w:pPr>
+      <w:proofErr w:type="spellStart"/>
+      <w:r>
+        <w:rPr>
+          <w:highlight w:val="yellow"/>
           <w:lang w:val="en-GB" w:eastAsia="nl-NL"/>
         </w:rPr>
         <w:t>Github</w:t>
       </w:r>
-    </w:p>
-    <w:p>
-      <w:pPr>
-        <w:pStyle w:val="Lijstalinea"/>
+      <w:proofErr w:type="spellEnd"/>
+    </w:p>
+    <w:p>
+      <w:pPr>
+        <w:pStyle w:val="ListParagraph"/>
         <w:numPr>
           <w:ilvl w:val="1"/>
           <w:numId w:val="14"/>
@@ -2315,24 +2574,36 @@
       </w:pPr>
       <w:r>
         <w:rPr>
-          <w:lang w:val="en-GB" w:eastAsia="nl-NL"/>
-        </w:rPr>
-        <w:t>Upload your code regularly to Github</w:t>
-      </w:r>
-    </w:p>
-    <w:p>
-      <w:pPr>
-        <w:pStyle w:val="Lijstalinea"/>
+          <w:highlight w:val="yellow"/>
+          <w:lang w:val="en-GB" w:eastAsia="nl-NL"/>
+        </w:rPr>
+        <w:t xml:space="preserve">Upload your code regularly to </w:t>
+      </w:r>
+      <w:proofErr w:type="spellStart"/>
+      <w:r>
+        <w:rPr>
+          <w:highlight w:val="yellow"/>
+          <w:lang w:val="en-GB" w:eastAsia="nl-NL"/>
+        </w:rPr>
+        <w:t>Github</w:t>
+      </w:r>
+      <w:proofErr w:type="spellEnd"/>
+    </w:p>
+    <w:p>
+      <w:pPr>
+        <w:pStyle w:val="ListParagraph"/>
         <w:numPr>
           <w:ilvl w:val="0"/>
           <w:numId w:val="14"/>
         </w:numPr>
         <w:rPr>
-          <w:lang w:val="en-GB" w:eastAsia="nl-NL"/>
-        </w:rPr>
-      </w:pPr>
-      <w:r>
-        <w:rPr>
+          <w:highlight w:val="yellow"/>
+          <w:lang w:val="en-GB" w:eastAsia="nl-NL"/>
+        </w:rPr>
+      </w:pPr>
+      <w:r>
+        <w:rPr>
+          <w:highlight w:val="yellow"/>
           <w:lang w:val="en-GB" w:eastAsia="nl-NL"/>
         </w:rPr>
         <w:t>Webserver</w:t>
@@ -2340,17 +2611,19 @@
     </w:p>
     <w:p>
       <w:pPr>
-        <w:pStyle w:val="Lijstalinea"/>
+        <w:pStyle w:val="ListParagraph"/>
         <w:numPr>
           <w:ilvl w:val="1"/>
           <w:numId w:val="14"/>
         </w:numPr>
         <w:rPr>
-          <w:lang w:val="en-GB" w:eastAsia="nl-NL"/>
-        </w:rPr>
-      </w:pPr>
-      <w:r>
-        <w:rPr>
+          <w:highlight w:val="yellow"/>
+          <w:lang w:val="en-GB" w:eastAsia="nl-NL"/>
+        </w:rPr>
+      </w:pPr>
+      <w:r>
+        <w:rPr>
+          <w:highlight w:val="yellow"/>
           <w:lang w:val="en-GB" w:eastAsia="nl-NL"/>
         </w:rPr>
         <w:lastRenderedPageBreak/>
@@ -2359,23 +2632,28 @@
     </w:p>
     <w:p>
       <w:pPr>
-        <w:pStyle w:val="Lijstalinea"/>
+        <w:pStyle w:val="ListParagraph"/>
         <w:numPr>
           <w:ilvl w:val="0"/>
           <w:numId w:val="14"/>
         </w:numPr>
         <w:rPr>
-          <w:lang w:val="en-GB" w:eastAsia="nl-NL"/>
-        </w:rPr>
-      </w:pPr>
-      <w:r>
-        <w:rPr>
+          <w:highlight w:val="yellow"/>
+          <w:lang w:val="en-GB" w:eastAsia="nl-NL"/>
+        </w:rPr>
+      </w:pPr>
+      <w:bookmarkStart w:id="0" w:name="_GoBack"/>
+      <w:bookmarkEnd w:id="0"/>
+      <w:r>
+        <w:rPr>
+          <w:highlight w:val="yellow"/>
           <w:lang w:val="en-GB" w:eastAsia="nl-NL"/>
         </w:rPr>
         <w:t>Coding</w:t>
       </w:r>
       <w:r>
         <w:rPr>
+          <w:highlight w:val="yellow"/>
           <w:lang w:val="en-GB" w:eastAsia="nl-NL"/>
         </w:rPr>
         <w:t xml:space="preserve"> and structure</w:t>
@@ -2383,17 +2661,19 @@
     </w:p>
     <w:p>
       <w:pPr>
-        <w:pStyle w:val="Lijstalinea"/>
+        <w:pStyle w:val="ListParagraph"/>
         <w:numPr>
           <w:ilvl w:val="1"/>
           <w:numId w:val="14"/>
         </w:numPr>
         <w:rPr>
-          <w:lang w:val="en-GB" w:eastAsia="nl-NL"/>
-        </w:rPr>
-      </w:pPr>
-      <w:r>
-        <w:rPr>
+          <w:highlight w:val="yellow"/>
+          <w:lang w:val="en-GB" w:eastAsia="nl-NL"/>
+        </w:rPr>
+      </w:pPr>
+      <w:r>
+        <w:rPr>
+          <w:highlight w:val="yellow"/>
           <w:lang w:val="en-GB" w:eastAsia="nl-NL"/>
         </w:rPr>
         <w:t>Organize files neatly in folders</w:t>
@@ -2401,17 +2681,19 @@
     </w:p>
     <w:p>
       <w:pPr>
-        <w:pStyle w:val="Lijstalinea"/>
+        <w:pStyle w:val="ListParagraph"/>
         <w:numPr>
           <w:ilvl w:val="1"/>
           <w:numId w:val="14"/>
         </w:numPr>
         <w:rPr>
-          <w:lang w:val="en-GB" w:eastAsia="nl-NL"/>
-        </w:rPr>
-      </w:pPr>
-      <w:r>
-        <w:rPr>
+          <w:highlight w:val="yellow"/>
+          <w:lang w:val="en-GB" w:eastAsia="nl-NL"/>
+        </w:rPr>
+      </w:pPr>
+      <w:r>
+        <w:rPr>
+          <w:highlight w:val="yellow"/>
           <w:lang w:val="en-GB" w:eastAsia="nl-NL"/>
         </w:rPr>
         <w:t>Logical and consistent names for variables, id’s and classes</w:t>
@@ -2419,17 +2701,19 @@
     </w:p>
     <w:p>
       <w:pPr>
-        <w:pStyle w:val="Lijstalinea"/>
+        <w:pStyle w:val="ListParagraph"/>
         <w:numPr>
           <w:ilvl w:val="1"/>
           <w:numId w:val="14"/>
         </w:numPr>
         <w:rPr>
-          <w:lang w:val="en-GB" w:eastAsia="nl-NL"/>
-        </w:rPr>
-      </w:pPr>
-      <w:r>
-        <w:rPr>
+          <w:highlight w:val="yellow"/>
+          <w:lang w:val="en-GB" w:eastAsia="nl-NL"/>
+        </w:rPr>
+      </w:pPr>
+      <w:r>
+        <w:rPr>
+          <w:highlight w:val="yellow"/>
           <w:lang w:val="en-GB" w:eastAsia="nl-NL"/>
         </w:rPr>
         <w:t>Indent code with tabs</w:t>
@@ -2437,41 +2721,47 @@
     </w:p>
     <w:p>
       <w:pPr>
-        <w:pStyle w:val="Lijstalinea"/>
+        <w:pStyle w:val="ListParagraph"/>
         <w:numPr>
           <w:ilvl w:val="0"/>
           <w:numId w:val="14"/>
         </w:numPr>
         <w:rPr>
-          <w:lang w:val="en-GB" w:eastAsia="nl-NL"/>
-        </w:rPr>
-      </w:pPr>
-      <w:r>
-        <w:rPr>
+          <w:highlight w:val="yellow"/>
+          <w:lang w:val="en-GB" w:eastAsia="nl-NL"/>
+        </w:rPr>
+      </w:pPr>
+      <w:r>
+        <w:rPr>
+          <w:highlight w:val="yellow"/>
           <w:lang w:val="en-GB" w:eastAsia="nl-NL"/>
         </w:rPr>
         <w:t>Make a separate file for the database connection and use PHP include to include this file on necessary page</w:t>
       </w:r>
       <w:r>
         <w:rPr>
+          <w:highlight w:val="yellow"/>
           <w:lang w:val="en-GB" w:eastAsia="nl-NL"/>
         </w:rPr>
         <w:t>(</w:t>
       </w:r>
       <w:r>
         <w:rPr>
+          <w:highlight w:val="yellow"/>
           <w:lang w:val="en-GB" w:eastAsia="nl-NL"/>
         </w:rPr>
         <w:t>s</w:t>
       </w:r>
       <w:r>
         <w:rPr>
+          <w:highlight w:val="yellow"/>
           <w:lang w:val="en-GB" w:eastAsia="nl-NL"/>
         </w:rPr>
         <w:t>)</w:t>
       </w:r>
       <w:r>
         <w:rPr>
+          <w:highlight w:val="yellow"/>
           <w:lang w:val="en-GB" w:eastAsia="nl-NL"/>
         </w:rPr>
         <w:t>.</w:t>
@@ -2486,7 +2776,7 @@
     </w:p>
     <w:p>
       <w:pPr>
-        <w:pStyle w:val="Kop2"/>
+        <w:pStyle w:val="Heading2"/>
       </w:pPr>
       <w:r>
         <w:t>Should</w:t>
@@ -2498,18 +2788,20 @@
     </w:p>
     <w:p>
       <w:pPr>
-        <w:pStyle w:val="Lijstalinea"/>
+        <w:pStyle w:val="ListParagraph"/>
         <w:numPr>
           <w:ilvl w:val="0"/>
           <w:numId w:val="14"/>
         </w:numPr>
         <w:rPr>
+          <w:highlight w:val="yellow"/>
           <w:lang w:val="en-GB" w:eastAsia="nl-NL"/>
         </w:rPr>
       </w:pPr>
       <w:r>
         <w:rPr>
           <w:noProof/>
+          <w:highlight w:val="yellow"/>
           <w:lang w:val="nl-NL" w:eastAsia="nl-NL"/>
         </w:rPr>
         <mc:AlternateContent>
@@ -2590,6 +2882,7 @@
       </w:r>
       <w:r>
         <w:rPr>
+          <w:highlight w:val="yellow"/>
           <w:lang w:val="en-GB" w:eastAsia="nl-NL"/>
         </w:rPr>
         <w:t>Rating system</w:t>
@@ -2597,6 +2890,7 @@
       <w:r>
         <w:rPr>
           <w:noProof/>
+          <w:highlight w:val="yellow"/>
           <w:lang w:val="nl-NL" w:eastAsia="nl-NL"/>
         </w:rPr>
         <w:t xml:space="preserve"> </w:t>
@@ -2604,18 +2898,20 @@
     </w:p>
     <w:p>
       <w:pPr>
-        <w:pStyle w:val="Lijstalinea"/>
+        <w:pStyle w:val="ListParagraph"/>
         <w:numPr>
           <w:ilvl w:val="1"/>
           <w:numId w:val="14"/>
         </w:numPr>
         <w:rPr>
+          <w:highlight w:val="yellow"/>
           <w:lang w:val="en-GB" w:eastAsia="nl-NL"/>
         </w:rPr>
       </w:pPr>
       <w:r>
         <w:rPr>
           <w:noProof/>
+          <w:highlight w:val="yellow"/>
           <w:lang w:val="nl-NL" w:eastAsia="nl-NL"/>
         </w:rPr>
         <w:drawing>
@@ -2684,12 +2980,14 @@
       </w:r>
       <w:r>
         <w:rPr>
+          <w:highlight w:val="yellow"/>
           <w:lang w:val="en-GB" w:eastAsia="nl-NL"/>
         </w:rPr>
         <w:t xml:space="preserve">Rating based </w:t>
       </w:r>
       <w:r>
         <w:rPr>
+          <w:highlight w:val="yellow"/>
           <w:lang w:val="en-GB"/>
         </w:rPr>
         <w:t>on a 5-star rating system</w:t>
@@ -2697,29 +2995,33 @@
     </w:p>
     <w:p>
       <w:pPr>
-        <w:pStyle w:val="Lijstalinea"/>
+        <w:pStyle w:val="ListParagraph"/>
         <w:numPr>
           <w:ilvl w:val="1"/>
           <w:numId w:val="14"/>
         </w:numPr>
         <w:rPr>
-          <w:lang w:val="en-GB" w:eastAsia="nl-NL"/>
-        </w:rPr>
-      </w:pPr>
-      <w:r>
-        <w:rPr>
+          <w:highlight w:val="yellow"/>
+          <w:lang w:val="en-GB" w:eastAsia="nl-NL"/>
+        </w:rPr>
+      </w:pPr>
+      <w:r>
+        <w:rPr>
+          <w:highlight w:val="yellow"/>
           <w:lang w:val="en-GB"/>
         </w:rPr>
         <w:t>T</w:t>
       </w:r>
       <w:r>
         <w:rPr>
+          <w:highlight w:val="yellow"/>
           <w:lang w:val="en-GB"/>
         </w:rPr>
         <w:t>he results are saved in the</w:t>
       </w:r>
       <w:r>
         <w:rPr>
+          <w:highlight w:val="yellow"/>
           <w:lang w:val="en-GB"/>
         </w:rPr>
         <w:t xml:space="preserve"> database</w:t>
@@ -2727,17 +3029,19 @@
     </w:p>
     <w:p>
       <w:pPr>
-        <w:pStyle w:val="Lijstalinea"/>
+        <w:pStyle w:val="ListParagraph"/>
         <w:numPr>
           <w:ilvl w:val="1"/>
           <w:numId w:val="14"/>
         </w:numPr>
         <w:rPr>
-          <w:lang w:val="en-GB" w:eastAsia="nl-NL"/>
-        </w:rPr>
-      </w:pPr>
-      <w:r>
-        <w:rPr>
+          <w:highlight w:val="yellow"/>
+          <w:lang w:val="en-GB" w:eastAsia="nl-NL"/>
+        </w:rPr>
+      </w:pPr>
+      <w:r>
+        <w:rPr>
+          <w:highlight w:val="yellow"/>
           <w:lang w:val="en-GB" w:eastAsia="nl-NL"/>
         </w:rPr>
         <w:t>Use stars to show the current rating</w:t>
@@ -2745,7 +3049,7 @@
     </w:p>
     <w:p>
       <w:pPr>
-        <w:pStyle w:val="Lijstalinea"/>
+        <w:pStyle w:val="ListParagraph"/>
         <w:numPr>
           <w:ilvl w:val="0"/>
           <w:numId w:val="14"/>
@@ -2763,7 +3067,7 @@
     </w:p>
     <w:p>
       <w:pPr>
-        <w:pStyle w:val="Lijstalinea"/>
+        <w:pStyle w:val="ListParagraph"/>
         <w:numPr>
           <w:ilvl w:val="1"/>
           <w:numId w:val="14"/>
@@ -2799,17 +3103,19 @@
     </w:p>
     <w:p>
       <w:pPr>
-        <w:pStyle w:val="Lijstalinea"/>
+        <w:pStyle w:val="ListParagraph"/>
         <w:numPr>
           <w:ilvl w:val="0"/>
           <w:numId w:val="14"/>
         </w:numPr>
         <w:rPr>
-          <w:lang w:val="en-GB" w:eastAsia="nl-NL"/>
-        </w:rPr>
-      </w:pPr>
-      <w:r>
-        <w:rPr>
+          <w:highlight w:val="yellow"/>
+          <w:lang w:val="en-GB" w:eastAsia="nl-NL"/>
+        </w:rPr>
+      </w:pPr>
+      <w:r>
+        <w:rPr>
+          <w:highlight w:val="yellow"/>
           <w:lang w:val="en-GB" w:eastAsia="nl-NL"/>
         </w:rPr>
         <w:t>Navigation</w:t>
@@ -2817,7 +3123,7 @@
     </w:p>
     <w:p>
       <w:pPr>
-        <w:pStyle w:val="Lijstalinea"/>
+        <w:pStyle w:val="ListParagraph"/>
         <w:numPr>
           <w:ilvl w:val="1"/>
           <w:numId w:val="14"/>
@@ -2828,6 +3134,7 @@
       </w:pPr>
       <w:r>
         <w:rPr>
+          <w:highlight w:val="yellow"/>
           <w:lang w:val="en-GB" w:eastAsia="nl-NL"/>
         </w:rPr>
         <w:t>Add the number of heroes after the name of the team.</w:t>
@@ -2835,17 +3142,19 @@
     </w:p>
     <w:p>
       <w:pPr>
-        <w:pStyle w:val="Lijstalinea"/>
+        <w:pStyle w:val="ListParagraph"/>
         <w:numPr>
           <w:ilvl w:val="0"/>
           <w:numId w:val="14"/>
         </w:numPr>
         <w:rPr>
-          <w:lang w:val="en-GB" w:eastAsia="nl-NL"/>
-        </w:rPr>
-      </w:pPr>
-      <w:r>
-        <w:rPr>
+          <w:highlight w:val="yellow"/>
+          <w:lang w:val="en-GB" w:eastAsia="nl-NL"/>
+        </w:rPr>
+      </w:pPr>
+      <w:r>
+        <w:rPr>
+          <w:highlight w:val="yellow"/>
           <w:lang w:val="en-GB" w:eastAsia="nl-NL"/>
         </w:rPr>
         <w:t>Favicon</w:t>
@@ -2853,17 +3162,19 @@
     </w:p>
     <w:p>
       <w:pPr>
-        <w:pStyle w:val="Lijstalinea"/>
+        <w:pStyle w:val="ListParagraph"/>
         <w:numPr>
           <w:ilvl w:val="1"/>
           <w:numId w:val="14"/>
         </w:numPr>
         <w:rPr>
-          <w:lang w:val="en-GB" w:eastAsia="nl-NL"/>
-        </w:rPr>
-      </w:pPr>
-      <w:r>
-        <w:rPr>
+          <w:highlight w:val="yellow"/>
+          <w:lang w:val="en-GB" w:eastAsia="nl-NL"/>
+        </w:rPr>
+      </w:pPr>
+      <w:r>
+        <w:rPr>
+          <w:highlight w:val="yellow"/>
           <w:lang w:val="en-GB" w:eastAsia="nl-NL"/>
         </w:rPr>
         <w:t>Add a favicon</w:t>
@@ -2880,7 +3191,7 @@
     </w:p>
     <w:p>
       <w:pPr>
-        <w:pStyle w:val="Kop2"/>
+        <w:pStyle w:val="Heading2"/>
         <w:rPr>
           <w:lang w:val="en-GB"/>
         </w:rPr>
@@ -2919,17 +3230,19 @@
     </w:p>
     <w:p>
       <w:pPr>
-        <w:pStyle w:val="Lijstalinea"/>
+        <w:pStyle w:val="ListParagraph"/>
         <w:numPr>
           <w:ilvl w:val="0"/>
           <w:numId w:val="14"/>
         </w:numPr>
         <w:rPr>
-          <w:lang w:val="en-GB"/>
-        </w:rPr>
-      </w:pPr>
-      <w:r>
-        <w:rPr>
+          <w:highlight w:val="yellow"/>
+          <w:lang w:val="en-GB"/>
+        </w:rPr>
+      </w:pPr>
+      <w:r>
+        <w:rPr>
+          <w:highlight w:val="yellow"/>
           <w:lang w:val="en-GB"/>
         </w:rPr>
         <w:t>API</w:t>
@@ -2937,17 +3250,19 @@
     </w:p>
     <w:p>
       <w:pPr>
-        <w:pStyle w:val="Lijstalinea"/>
+        <w:pStyle w:val="ListParagraph"/>
         <w:numPr>
           <w:ilvl w:val="1"/>
           <w:numId w:val="14"/>
         </w:numPr>
         <w:rPr>
-          <w:lang w:val="en-GB"/>
-        </w:rPr>
-      </w:pPr>
-      <w:r>
-        <w:rPr>
+          <w:highlight w:val="yellow"/>
+          <w:lang w:val="en-GB"/>
+        </w:rPr>
+      </w:pPr>
+      <w:r>
+        <w:rPr>
+          <w:highlight w:val="yellow"/>
           <w:lang w:val="en-GB"/>
         </w:rPr>
         <w:t>Use an API to retrieve data</w:t>
@@ -2955,7 +3270,7 @@
     </w:p>
     <w:p>
       <w:pPr>
-        <w:pStyle w:val="Lijstalinea"/>
+        <w:pStyle w:val="ListParagraph"/>
         <w:numPr>
           <w:ilvl w:val="0"/>
           <w:numId w:val="14"/>
@@ -2973,7 +3288,7 @@
     </w:p>
     <w:p>
       <w:pPr>
-        <w:pStyle w:val="Lijstalinea"/>
+        <w:pStyle w:val="ListParagraph"/>
         <w:numPr>
           <w:ilvl w:val="1"/>
           <w:numId w:val="14"/>
@@ -3009,7 +3324,7 @@
     </w:p>
     <w:p>
       <w:pPr>
-        <w:pStyle w:val="Kop1"/>
+        <w:pStyle w:val="Heading1"/>
         <w:rPr>
           <w:lang w:val="en-GB" w:eastAsia="nl-NL"/>
         </w:rPr>
@@ -3023,7 +3338,7 @@
     </w:p>
     <w:p>
       <w:pPr>
-        <w:pStyle w:val="Lijstalinea"/>
+        <w:pStyle w:val="ListParagraph"/>
         <w:numPr>
           <w:ilvl w:val="0"/>
           <w:numId w:val="21"/>
@@ -3042,44 +3357,52 @@
     <w:p>
       <w:pPr>
         <w:rPr>
-          <w:rStyle w:val="Kop1Char"/>
-        </w:rPr>
-      </w:pPr>
-    </w:p>
-    <w:p>
-      <w:pPr>
-        <w:rPr>
-          <w:rStyle w:val="Kop1Char"/>
-        </w:rPr>
-      </w:pPr>
-      <w:r>
-        <w:rPr>
-          <w:rStyle w:val="Kop1Char"/>
+          <w:rStyle w:val="Heading1Char"/>
+        </w:rPr>
+      </w:pPr>
+    </w:p>
+    <w:p>
+      <w:pPr>
+        <w:rPr>
+          <w:rStyle w:val="Heading1Char"/>
+        </w:rPr>
+      </w:pPr>
+      <w:r>
+        <w:rPr>
+          <w:rStyle w:val="Heading1Char"/>
         </w:rPr>
         <w:t>Tips</w:t>
       </w:r>
       <w:r>
         <w:rPr>
-          <w:rStyle w:val="Kop1Char"/>
+          <w:rStyle w:val="Heading1Char"/>
         </w:rPr>
         <w:t xml:space="preserve"> &amp; resources</w:t>
       </w:r>
     </w:p>
     <w:p>
       <w:pPr>
-        <w:pStyle w:val="Lijstalinea"/>
+        <w:pStyle w:val="ListParagraph"/>
         <w:numPr>
           <w:ilvl w:val="0"/>
           <w:numId w:val="11"/>
         </w:numPr>
       </w:pPr>
       <w:r>
-        <w:t>Use classroom examples and PowerPoint sheets from N@tschool.</w:t>
-      </w:r>
-    </w:p>
-    <w:p>
-      <w:pPr>
-        <w:pStyle w:val="Lijstalinea"/>
+        <w:t xml:space="preserve">Use classroom examples and PowerPoint sheets from </w:t>
+      </w:r>
+      <w:proofErr w:type="spellStart"/>
+      <w:r>
+        <w:t>N@tschool</w:t>
+      </w:r>
+      <w:proofErr w:type="spellEnd"/>
+      <w:r>
+        <w:t>.</w:t>
+      </w:r>
+    </w:p>
+    <w:p>
+      <w:pPr>
+        <w:pStyle w:val="ListParagraph"/>
         <w:numPr>
           <w:ilvl w:val="0"/>
           <w:numId w:val="11"/>
@@ -3091,31 +3414,55 @@
     </w:p>
     <w:p>
       <w:pPr>
-        <w:pStyle w:val="Lijstalinea"/>
+        <w:pStyle w:val="ListParagraph"/>
         <w:numPr>
           <w:ilvl w:val="0"/>
           <w:numId w:val="11"/>
         </w:numPr>
       </w:pPr>
       <w:r>
-        <w:t>Upload your finished assignment in N@tschool. Use Winrar or 7-zip to pack your files</w:t>
-      </w:r>
-    </w:p>
-    <w:p>
-      <w:pPr>
-        <w:pStyle w:val="Lijstalinea"/>
+        <w:t xml:space="preserve">Upload your finished assignment in </w:t>
+      </w:r>
+      <w:proofErr w:type="spellStart"/>
+      <w:r>
+        <w:t>N@tschool</w:t>
+      </w:r>
+      <w:proofErr w:type="spellEnd"/>
+      <w:r>
+        <w:t xml:space="preserve">. Use </w:t>
+      </w:r>
+      <w:proofErr w:type="spellStart"/>
+      <w:r>
+        <w:t>Winrar</w:t>
+      </w:r>
+      <w:proofErr w:type="spellEnd"/>
+      <w:r>
+        <w:t xml:space="preserve"> or 7-zip to pack your files</w:t>
+      </w:r>
+    </w:p>
+    <w:p>
+      <w:pPr>
+        <w:pStyle w:val="ListParagraph"/>
         <w:numPr>
           <w:ilvl w:val="1"/>
           <w:numId w:val="11"/>
         </w:numPr>
       </w:pPr>
       <w:r>
-        <w:t>Only .7zip or .rar file extension allowed</w:t>
-      </w:r>
-    </w:p>
-    <w:p>
-      <w:pPr>
-        <w:pStyle w:val="Lijstalinea"/>
+        <w:t>Only .7zip or .</w:t>
+      </w:r>
+      <w:proofErr w:type="spellStart"/>
+      <w:r>
+        <w:t>rar</w:t>
+      </w:r>
+      <w:proofErr w:type="spellEnd"/>
+      <w:r>
+        <w:t xml:space="preserve"> file extension allowed</w:t>
+      </w:r>
+    </w:p>
+    <w:p>
+      <w:pPr>
+        <w:pStyle w:val="ListParagraph"/>
         <w:numPr>
           <w:ilvl w:val="1"/>
           <w:numId w:val="11"/>
@@ -3128,6 +3475,7 @@
       <w:r>
         <w:t xml:space="preserve">Filename: </w:t>
       </w:r>
+      <w:proofErr w:type="spellStart"/>
       <w:r>
         <w:rPr>
           <w:b/>
@@ -3156,10 +3504,11 @@
         </w:rPr>
         <w:t>.rar</w:t>
       </w:r>
-    </w:p>
-    <w:p>
-      <w:pPr>
-        <w:pStyle w:val="Lijstalinea"/>
+      <w:proofErr w:type="spellEnd"/>
+    </w:p>
+    <w:p>
+      <w:pPr>
+        <w:pStyle w:val="ListParagraph"/>
         <w:numPr>
           <w:ilvl w:val="1"/>
           <w:numId w:val="11"/>
@@ -3168,6 +3517,7 @@
       <w:r>
         <w:t xml:space="preserve">Filename example: </w:t>
       </w:r>
+      <w:proofErr w:type="spellStart"/>
       <w:r>
         <w:t>john</w:t>
       </w:r>
@@ -3190,6 +3540,7 @@
       <w:r>
         <w:t>.rar</w:t>
       </w:r>
+      <w:proofErr w:type="spellEnd"/>
     </w:p>
     <w:p>
       <w:pPr>
@@ -3206,7 +3557,7 @@
     </w:p>
     <w:p>
       <w:pPr>
-        <w:pStyle w:val="Lijstalinea"/>
+        <w:pStyle w:val="ListParagraph"/>
         <w:numPr>
           <w:ilvl w:val="0"/>
           <w:numId w:val="12"/>
@@ -3218,7 +3569,7 @@
     </w:p>
     <w:p>
       <w:pPr>
-        <w:pStyle w:val="Lijstalinea"/>
+        <w:pStyle w:val="ListParagraph"/>
         <w:numPr>
           <w:ilvl w:val="1"/>
           <w:numId w:val="12"/>
@@ -3235,7 +3586,7 @@
     </w:p>
     <w:p>
       <w:pPr>
-        <w:pStyle w:val="Lijstalinea"/>
+        <w:pStyle w:val="ListParagraph"/>
         <w:numPr>
           <w:ilvl w:val="0"/>
           <w:numId w:val="12"/>
@@ -3247,7 +3598,7 @@
     </w:p>
     <w:p>
       <w:pPr>
-        <w:pStyle w:val="Lijstalinea"/>
+        <w:pStyle w:val="ListParagraph"/>
         <w:numPr>
           <w:ilvl w:val="1"/>
           <w:numId w:val="12"/>
@@ -3259,7 +3610,7 @@
     </w:p>
     <w:p>
       <w:pPr>
-        <w:pStyle w:val="Lijstalinea"/>
+        <w:pStyle w:val="ListParagraph"/>
         <w:numPr>
           <w:ilvl w:val="1"/>
           <w:numId w:val="12"/>
@@ -3274,7 +3625,7 @@
     </w:p>
     <w:p>
       <w:pPr>
-        <w:pStyle w:val="Lijstalinea"/>
+        <w:pStyle w:val="ListParagraph"/>
         <w:numPr>
           <w:ilvl w:val="0"/>
           <w:numId w:val="12"/>
@@ -3286,7 +3637,7 @@
     </w:p>
     <w:p>
       <w:pPr>
-        <w:pStyle w:val="Lijstalinea"/>
+        <w:pStyle w:val="ListParagraph"/>
         <w:numPr>
           <w:ilvl w:val="1"/>
           <w:numId w:val="12"/>
@@ -3303,7 +3654,7 @@
     </w:p>
     <w:p>
       <w:pPr>
-        <w:pStyle w:val="Lijstalinea"/>
+        <w:pStyle w:val="ListParagraph"/>
         <w:numPr>
           <w:ilvl w:val="1"/>
           <w:numId w:val="12"/>
@@ -3315,7 +3666,7 @@
     </w:p>
     <w:p>
       <w:pPr>
-        <w:pStyle w:val="Lijstalinea"/>
+        <w:pStyle w:val="ListParagraph"/>
         <w:numPr>
           <w:ilvl w:val="0"/>
           <w:numId w:val="12"/>
@@ -3327,7 +3678,7 @@
     </w:p>
     <w:p>
       <w:pPr>
-        <w:pStyle w:val="Lijstalinea"/>
+        <w:pStyle w:val="ListParagraph"/>
         <w:numPr>
           <w:ilvl w:val="1"/>
           <w:numId w:val="12"/>
@@ -3344,7 +3695,7 @@
     </w:p>
     <w:p>
       <w:pPr>
-        <w:pStyle w:val="Lijstalinea"/>
+        <w:pStyle w:val="ListParagraph"/>
         <w:numPr>
           <w:ilvl w:val="1"/>
           <w:numId w:val="12"/>
@@ -3370,7 +3721,7 @@
     </w:p>
     <w:p>
       <w:pPr>
-        <w:pStyle w:val="Lijstalinea"/>
+        <w:pStyle w:val="ListParagraph"/>
         <w:numPr>
           <w:ilvl w:val="0"/>
           <w:numId w:val="13"/>
@@ -3382,7 +3733,7 @@
     </w:p>
     <w:p>
       <w:pPr>
-        <w:pStyle w:val="Lijstalinea"/>
+        <w:pStyle w:val="ListParagraph"/>
         <w:numPr>
           <w:ilvl w:val="0"/>
           <w:numId w:val="13"/>
@@ -3394,7 +3745,7 @@
     </w:p>
     <w:p>
       <w:pPr>
-        <w:pStyle w:val="Lijstalinea"/>
+        <w:pStyle w:val="ListParagraph"/>
         <w:numPr>
           <w:ilvl w:val="0"/>
           <w:numId w:val="13"/>
@@ -3432,7 +3783,7 @@
     </w:p>
     <w:p>
       <w:pPr>
-        <w:pStyle w:val="Lijstalinea"/>
+        <w:pStyle w:val="ListParagraph"/>
         <w:numPr>
           <w:ilvl w:val="0"/>
           <w:numId w:val="13"/>
@@ -3472,7 +3823,39 @@
           <w:b/>
           <w:szCs w:val="22"/>
         </w:rPr>
-        <w:t>you have to create your own assignment with the same techniques as this one. You have to discuss this with your teacher!</w:t>
+        <w:t xml:space="preserve">you </w:t>
+      </w:r>
+      <w:proofErr w:type="gramStart"/>
+      <w:r>
+        <w:rPr>
+          <w:b/>
+          <w:szCs w:val="22"/>
+        </w:rPr>
+        <w:t>have to</w:t>
+      </w:r>
+      <w:proofErr w:type="gramEnd"/>
+      <w:r>
+        <w:rPr>
+          <w:b/>
+          <w:szCs w:val="22"/>
+        </w:rPr>
+        <w:t xml:space="preserve"> create your own assignment with the same techniques as this one. You </w:t>
+      </w:r>
+      <w:proofErr w:type="gramStart"/>
+      <w:r>
+        <w:rPr>
+          <w:b/>
+          <w:szCs w:val="22"/>
+        </w:rPr>
+        <w:t>have to</w:t>
+      </w:r>
+      <w:proofErr w:type="gramEnd"/>
+      <w:r>
+        <w:rPr>
+          <w:b/>
+          <w:szCs w:val="22"/>
+        </w:rPr>
+        <w:t xml:space="preserve"> discuss this with your teacher!</w:t>
       </w:r>
       <w:r>
         <w:rPr>
@@ -3493,7 +3876,7 @@
     </w:p>
     <w:p>
       <w:pPr>
-        <w:pStyle w:val="Kop1"/>
+        <w:pStyle w:val="Heading1"/>
         <w:rPr>
           <w:b/>
           <w:color w:val="FF0000"/>
@@ -3506,8 +3889,6 @@
         </w:rPr>
         <w:t>Assessment</w:t>
       </w:r>
-      <w:bookmarkStart w:id="0" w:name="_GoBack"/>
-      <w:bookmarkEnd w:id="0"/>
     </w:p>
     <w:p>
       <w:pPr>
@@ -3638,7 +4019,7 @@
 </file>
 
 <file path=word/endnotes.xml><?xml version="1.0" encoding="utf-8"?>
-<w:endnotes xmlns:wpc="http://schemas.microsoft.com/office/word/2010/wordprocessingCanvas" xmlns:cx="http://schemas.microsoft.com/office/drawing/2014/chartex" xmlns:mc="http://schemas.openxmlformats.org/markup-compatibility/2006" xmlns:o="urn:schemas-microsoft-com:office:office" xmlns:r="http://schemas.openxmlformats.org/officeDocument/2006/relationships" xmlns:m="http://schemas.openxmlformats.org/officeDocument/2006/math" xmlns:v="urn:schemas-microsoft-com:vml" xmlns:wp14="http://schemas.microsoft.com/office/word/2010/wordprocessingDrawing" xmlns:wp="http://schemas.openxmlformats.org/drawingml/2006/wordprocessingDrawing" xmlns:w10="urn:schemas-microsoft-com:office:word" xmlns:w="http://schemas.openxmlformats.org/wordprocessingml/2006/main" xmlns:w14="http://schemas.microsoft.com/office/word/2010/wordml" xmlns:w15="http://schemas.microsoft.com/office/word/2012/wordml" xmlns:w16se="http://schemas.microsoft.com/office/word/2015/wordml/symex" xmlns:wpg="http://schemas.microsoft.com/office/word/2010/wordprocessingGroup" xmlns:wpi="http://schemas.microsoft.com/office/word/2010/wordprocessingInk" xmlns:wne="http://schemas.microsoft.com/office/word/2006/wordml" xmlns:wps="http://schemas.microsoft.com/office/word/2010/wordprocessingShape" mc:Ignorable="w14 w15 w16se wp14">
+<w:endnotes xmlns:wpc="http://schemas.microsoft.com/office/word/2010/wordprocessingCanvas" xmlns:cx="http://schemas.microsoft.com/office/drawing/2014/chartex" xmlns:cx1="http://schemas.microsoft.com/office/drawing/2015/9/8/chartex" xmlns:cx2="http://schemas.microsoft.com/office/drawing/2015/10/21/chartex" xmlns:cx3="http://schemas.microsoft.com/office/drawing/2016/5/9/chartex" xmlns:cx4="http://schemas.microsoft.com/office/drawing/2016/5/10/chartex" xmlns:cx5="http://schemas.microsoft.com/office/drawing/2016/5/11/chartex" xmlns:cx6="http://schemas.microsoft.com/office/drawing/2016/5/12/chartex" xmlns:cx7="http://schemas.microsoft.com/office/drawing/2016/5/13/chartex" xmlns:cx8="http://schemas.microsoft.com/office/drawing/2016/5/14/chartex" xmlns:mc="http://schemas.openxmlformats.org/markup-compatibility/2006" xmlns:aink="http://schemas.microsoft.com/office/drawing/2016/ink" xmlns:am3d="http://schemas.microsoft.com/office/drawing/2017/model3d" xmlns:o="urn:schemas-microsoft-com:office:office" xmlns:r="http://schemas.openxmlformats.org/officeDocument/2006/relationships" xmlns:m="http://schemas.openxmlformats.org/officeDocument/2006/math" xmlns:v="urn:schemas-microsoft-com:vml" xmlns:wp14="http://schemas.microsoft.com/office/word/2010/wordprocessingDrawing" xmlns:wp="http://schemas.openxmlformats.org/drawingml/2006/wordprocessingDrawing" xmlns:w10="urn:schemas-microsoft-com:office:word" xmlns:w="http://schemas.openxmlformats.org/wordprocessingml/2006/main" xmlns:w14="http://schemas.microsoft.com/office/word/2010/wordml" xmlns:w15="http://schemas.microsoft.com/office/word/2012/wordml" xmlns:w16se="http://schemas.microsoft.com/office/word/2015/wordml/symex" xmlns:wpg="http://schemas.microsoft.com/office/word/2010/wordprocessingGroup" xmlns:wpi="http://schemas.microsoft.com/office/word/2010/wordprocessingInk" xmlns:wne="http://schemas.microsoft.com/office/word/2006/wordml" xmlns:wps="http://schemas.microsoft.com/office/word/2010/wordprocessingShape" mc:Ignorable="w14 w15 w16se wp14">
   <w:endnote w:type="separator" w:id="-1">
     <w:p>
       <w:r>
@@ -3657,10 +4038,10 @@
 </file>
 
 <file path=word/footer1.xml><?xml version="1.0" encoding="utf-8"?>
-<w:ftr xmlns:wpc="http://schemas.microsoft.com/office/word/2010/wordprocessingCanvas" xmlns:cx="http://schemas.microsoft.com/office/drawing/2014/chartex" xmlns:mc="http://schemas.openxmlformats.org/markup-compatibility/2006" xmlns:o="urn:schemas-microsoft-com:office:office" xmlns:r="http://schemas.openxmlformats.org/officeDocument/2006/relationships" xmlns:m="http://schemas.openxmlformats.org/officeDocument/2006/math" xmlns:v="urn:schemas-microsoft-com:vml" xmlns:wp14="http://schemas.microsoft.com/office/word/2010/wordprocessingDrawing" xmlns:wp="http://schemas.openxmlformats.org/drawingml/2006/wordprocessingDrawing" xmlns:w10="urn:schemas-microsoft-com:office:word" xmlns:w="http://schemas.openxmlformats.org/wordprocessingml/2006/main" xmlns:w14="http://schemas.microsoft.com/office/word/2010/wordml" xmlns:w15="http://schemas.microsoft.com/office/word/2012/wordml" xmlns:w16se="http://schemas.microsoft.com/office/word/2015/wordml/symex" xmlns:wpg="http://schemas.microsoft.com/office/word/2010/wordprocessingGroup" xmlns:wpi="http://schemas.microsoft.com/office/word/2010/wordprocessingInk" xmlns:wne="http://schemas.microsoft.com/office/word/2006/wordml" xmlns:wps="http://schemas.microsoft.com/office/word/2010/wordprocessingShape" mc:Ignorable="w14 w15 w16se wp14">
+<w:ftr xmlns:wpc="http://schemas.microsoft.com/office/word/2010/wordprocessingCanvas" xmlns:cx="http://schemas.microsoft.com/office/drawing/2014/chartex" xmlns:cx1="http://schemas.microsoft.com/office/drawing/2015/9/8/chartex" xmlns:cx2="http://schemas.microsoft.com/office/drawing/2015/10/21/chartex" xmlns:cx3="http://schemas.microsoft.com/office/drawing/2016/5/9/chartex" xmlns:cx4="http://schemas.microsoft.com/office/drawing/2016/5/10/chartex" xmlns:cx5="http://schemas.microsoft.com/office/drawing/2016/5/11/chartex" xmlns:cx6="http://schemas.microsoft.com/office/drawing/2016/5/12/chartex" xmlns:cx7="http://schemas.microsoft.com/office/drawing/2016/5/13/chartex" xmlns:cx8="http://schemas.microsoft.com/office/drawing/2016/5/14/chartex" xmlns:mc="http://schemas.openxmlformats.org/markup-compatibility/2006" xmlns:aink="http://schemas.microsoft.com/office/drawing/2016/ink" xmlns:am3d="http://schemas.microsoft.com/office/drawing/2017/model3d" xmlns:o="urn:schemas-microsoft-com:office:office" xmlns:r="http://schemas.openxmlformats.org/officeDocument/2006/relationships" xmlns:m="http://schemas.openxmlformats.org/officeDocument/2006/math" xmlns:v="urn:schemas-microsoft-com:vml" xmlns:wp14="http://schemas.microsoft.com/office/word/2010/wordprocessingDrawing" xmlns:wp="http://schemas.openxmlformats.org/drawingml/2006/wordprocessingDrawing" xmlns:w10="urn:schemas-microsoft-com:office:word" xmlns:w="http://schemas.openxmlformats.org/wordprocessingml/2006/main" xmlns:w14="http://schemas.microsoft.com/office/word/2010/wordml" xmlns:w15="http://schemas.microsoft.com/office/word/2012/wordml" xmlns:w16se="http://schemas.microsoft.com/office/word/2015/wordml/symex" xmlns:wpg="http://schemas.microsoft.com/office/word/2010/wordprocessingGroup" xmlns:wpi="http://schemas.microsoft.com/office/word/2010/wordprocessingInk" xmlns:wne="http://schemas.microsoft.com/office/word/2006/wordml" xmlns:wps="http://schemas.microsoft.com/office/word/2010/wordprocessingShape" mc:Ignorable="w14 w15 w16se wp14">
   <w:p>
     <w:pPr>
-      <w:pStyle w:val="Voettekst"/>
+      <w:pStyle w:val="Footer"/>
       <w:jc w:val="center"/>
       <w:rPr>
         <w:sz w:val="16"/>
@@ -3668,6 +4049,8 @@
         <w:lang w:val="nl-NL"/>
       </w:rPr>
     </w:pPr>
+    <w:proofErr w:type="spellStart"/>
+    <w:proofErr w:type="gramStart"/>
     <w:r>
       <w:rPr>
         <w:rFonts w:ascii="Trebuchet MS" w:hAnsi="Trebuchet MS"/>
@@ -3679,6 +4062,8 @@
       </w:rPr>
       <w:t>ict</w:t>
     </w:r>
+    <w:proofErr w:type="spellEnd"/>
+    <w:proofErr w:type="gramEnd"/>
     <w:r>
       <w:rPr>
         <w:rFonts w:ascii="Trebuchet MS" w:hAnsi="Trebuchet MS"/>
@@ -3686,8 +4071,19 @@
         <w:szCs w:val="20"/>
         <w:lang w:val="nl-NL"/>
       </w:rPr>
-      <w:t xml:space="preserve"> college is een onderdeel van roc</w:t>
+      <w:t xml:space="preserve"> college is een onderdeel van </w:t>
     </w:r>
+    <w:proofErr w:type="spellStart"/>
+    <w:r>
+      <w:rPr>
+        <w:rFonts w:ascii="Trebuchet MS" w:hAnsi="Trebuchet MS"/>
+        <w:color w:val="424A52"/>
+        <w:szCs w:val="20"/>
+        <w:lang w:val="nl-NL"/>
+      </w:rPr>
+      <w:t>roc</w:t>
+    </w:r>
+    <w:proofErr w:type="spellEnd"/>
     <w:r>
       <w:rPr>
         <w:rFonts w:ascii="Trebuchet MS" w:hAnsi="Trebuchet MS"/>
@@ -3703,8 +4099,19 @@
         <w:szCs w:val="20"/>
         <w:lang w:val="nl-NL"/>
       </w:rPr>
-      <w:t>ter aa</w:t>
+      <w:t xml:space="preserve">ter </w:t>
     </w:r>
+    <w:proofErr w:type="spellStart"/>
+    <w:r>
+      <w:rPr>
+        <w:rFonts w:ascii="Trebuchet MS" w:hAnsi="Trebuchet MS"/>
+        <w:color w:val="00B2AA"/>
+        <w:szCs w:val="20"/>
+        <w:lang w:val="nl-NL"/>
+      </w:rPr>
+      <w:t>aa</w:t>
+    </w:r>
+    <w:proofErr w:type="spellEnd"/>
     <w:r>
       <w:rPr>
         <w:rFonts w:ascii="Trebuchet MS" w:hAnsi="Trebuchet MS"/>
@@ -3713,6 +4120,7 @@
       </w:rPr>
       <w:t xml:space="preserve"> </w:t>
     </w:r>
+    <w:proofErr w:type="spellStart"/>
     <w:r>
       <w:rPr>
         <w:rFonts w:ascii="Trebuchet MS" w:hAnsi="Trebuchet MS"/>
@@ -3722,6 +4130,7 @@
       </w:rPr>
       <w:t>helmond</w:t>
     </w:r>
+    <w:proofErr w:type="spellEnd"/>
     <w:r>
       <w:rPr>
         <w:rFonts w:ascii="Trebuchet MS" w:hAnsi="Trebuchet MS"/>
@@ -3733,7 +4142,7 @@
     </w:r>
     <w:r>
       <w:rPr>
-        <w:rStyle w:val="Paginanummer"/>
+        <w:rStyle w:val="PageNumber"/>
         <w:sz w:val="16"/>
         <w:szCs w:val="16"/>
       </w:rPr>
@@ -3741,7 +4150,7 @@
     </w:r>
     <w:r>
       <w:rPr>
-        <w:rStyle w:val="Paginanummer"/>
+        <w:rStyle w:val="PageNumber"/>
         <w:sz w:val="16"/>
         <w:szCs w:val="16"/>
         <w:lang w:val="nl-NL"/>
@@ -3750,7 +4159,7 @@
     </w:r>
     <w:r>
       <w:rPr>
-        <w:rStyle w:val="Paginanummer"/>
+        <w:rStyle w:val="PageNumber"/>
         <w:sz w:val="16"/>
         <w:szCs w:val="16"/>
       </w:rPr>
@@ -3758,17 +4167,17 @@
     </w:r>
     <w:r>
       <w:rPr>
-        <w:rStyle w:val="Paginanummer"/>
+        <w:rStyle w:val="PageNumber"/>
         <w:noProof/>
         <w:sz w:val="16"/>
         <w:szCs w:val="16"/>
         <w:lang w:val="nl-NL"/>
       </w:rPr>
-      <w:t>4</w:t>
+      <w:t>2</w:t>
     </w:r>
     <w:r>
       <w:rPr>
-        <w:rStyle w:val="Paginanummer"/>
+        <w:rStyle w:val="PageNumber"/>
         <w:sz w:val="16"/>
         <w:szCs w:val="16"/>
       </w:rPr>
@@ -3776,7 +4185,7 @@
     </w:r>
     <w:r>
       <w:rPr>
-        <w:rStyle w:val="Paginanummer"/>
+        <w:rStyle w:val="PageNumber"/>
         <w:sz w:val="16"/>
         <w:szCs w:val="16"/>
         <w:lang w:val="nl-NL"/>
@@ -3785,7 +4194,7 @@
     </w:r>
     <w:r>
       <w:rPr>
-        <w:rStyle w:val="Paginanummer"/>
+        <w:rStyle w:val="PageNumber"/>
         <w:sz w:val="16"/>
         <w:szCs w:val="16"/>
       </w:rPr>
@@ -3793,7 +4202,7 @@
     </w:r>
     <w:r>
       <w:rPr>
-        <w:rStyle w:val="Paginanummer"/>
+        <w:rStyle w:val="PageNumber"/>
         <w:sz w:val="16"/>
         <w:szCs w:val="16"/>
         <w:lang w:val="nl-NL"/>
@@ -3802,7 +4211,7 @@
     </w:r>
     <w:r>
       <w:rPr>
-        <w:rStyle w:val="Paginanummer"/>
+        <w:rStyle w:val="PageNumber"/>
         <w:sz w:val="16"/>
         <w:szCs w:val="16"/>
       </w:rPr>
@@ -3810,7 +4219,7 @@
     </w:r>
     <w:r>
       <w:rPr>
-        <w:rStyle w:val="Paginanummer"/>
+        <w:rStyle w:val="PageNumber"/>
         <w:noProof/>
         <w:sz w:val="16"/>
         <w:szCs w:val="16"/>
@@ -3820,7 +4229,7 @@
     </w:r>
     <w:r>
       <w:rPr>
-        <w:rStyle w:val="Paginanummer"/>
+        <w:rStyle w:val="PageNumber"/>
         <w:sz w:val="16"/>
         <w:szCs w:val="16"/>
       </w:rPr>
@@ -3831,7 +4240,7 @@
 </file>
 
 <file path=word/footnotes.xml><?xml version="1.0" encoding="utf-8"?>
-<w:footnotes xmlns:wpc="http://schemas.microsoft.com/office/word/2010/wordprocessingCanvas" xmlns:cx="http://schemas.microsoft.com/office/drawing/2014/chartex" xmlns:mc="http://schemas.openxmlformats.org/markup-compatibility/2006" xmlns:o="urn:schemas-microsoft-com:office:office" xmlns:r="http://schemas.openxmlformats.org/officeDocument/2006/relationships" xmlns:m="http://schemas.openxmlformats.org/officeDocument/2006/math" xmlns:v="urn:schemas-microsoft-com:vml" xmlns:wp14="http://schemas.microsoft.com/office/word/2010/wordprocessingDrawing" xmlns:wp="http://schemas.openxmlformats.org/drawingml/2006/wordprocessingDrawing" xmlns:w10="urn:schemas-microsoft-com:office:word" xmlns:w="http://schemas.openxmlformats.org/wordprocessingml/2006/main" xmlns:w14="http://schemas.microsoft.com/office/word/2010/wordml" xmlns:w15="http://schemas.microsoft.com/office/word/2012/wordml" xmlns:w16se="http://schemas.microsoft.com/office/word/2015/wordml/symex" xmlns:wpg="http://schemas.microsoft.com/office/word/2010/wordprocessingGroup" xmlns:wpi="http://schemas.microsoft.com/office/word/2010/wordprocessingInk" xmlns:wne="http://schemas.microsoft.com/office/word/2006/wordml" xmlns:wps="http://schemas.microsoft.com/office/word/2010/wordprocessingShape" mc:Ignorable="w14 w15 w16se wp14">
+<w:footnotes xmlns:wpc="http://schemas.microsoft.com/office/word/2010/wordprocessingCanvas" xmlns:cx="http://schemas.microsoft.com/office/drawing/2014/chartex" xmlns:cx1="http://schemas.microsoft.com/office/drawing/2015/9/8/chartex" xmlns:cx2="http://schemas.microsoft.com/office/drawing/2015/10/21/chartex" xmlns:cx3="http://schemas.microsoft.com/office/drawing/2016/5/9/chartex" xmlns:cx4="http://schemas.microsoft.com/office/drawing/2016/5/10/chartex" xmlns:cx5="http://schemas.microsoft.com/office/drawing/2016/5/11/chartex" xmlns:cx6="http://schemas.microsoft.com/office/drawing/2016/5/12/chartex" xmlns:cx7="http://schemas.microsoft.com/office/drawing/2016/5/13/chartex" xmlns:cx8="http://schemas.microsoft.com/office/drawing/2016/5/14/chartex" xmlns:mc="http://schemas.openxmlformats.org/markup-compatibility/2006" xmlns:aink="http://schemas.microsoft.com/office/drawing/2016/ink" xmlns:am3d="http://schemas.microsoft.com/office/drawing/2017/model3d" xmlns:o="urn:schemas-microsoft-com:office:office" xmlns:r="http://schemas.openxmlformats.org/officeDocument/2006/relationships" xmlns:m="http://schemas.openxmlformats.org/officeDocument/2006/math" xmlns:v="urn:schemas-microsoft-com:vml" xmlns:wp14="http://schemas.microsoft.com/office/word/2010/wordprocessingDrawing" xmlns:wp="http://schemas.openxmlformats.org/drawingml/2006/wordprocessingDrawing" xmlns:w10="urn:schemas-microsoft-com:office:word" xmlns:w="http://schemas.openxmlformats.org/wordprocessingml/2006/main" xmlns:w14="http://schemas.microsoft.com/office/word/2010/wordml" xmlns:w15="http://schemas.microsoft.com/office/word/2012/wordml" xmlns:w16se="http://schemas.microsoft.com/office/word/2015/wordml/symex" xmlns:wpg="http://schemas.microsoft.com/office/word/2010/wordprocessingGroup" xmlns:wpi="http://schemas.microsoft.com/office/word/2010/wordprocessingInk" xmlns:wne="http://schemas.microsoft.com/office/word/2006/wordml" xmlns:wps="http://schemas.microsoft.com/office/word/2010/wordprocessingShape" mc:Ignorable="w14 w15 w16se wp14">
   <w:footnote w:type="separator" w:id="-1">
     <w:p>
       <w:r>
@@ -3850,7 +4259,7 @@
 </file>
 
 <file path=word/header1.xml><?xml version="1.0" encoding="utf-8"?>
-<w:hdr xmlns:wpc="http://schemas.microsoft.com/office/word/2010/wordprocessingCanvas" xmlns:cx="http://schemas.microsoft.com/office/drawing/2014/chartex" xmlns:mc="http://schemas.openxmlformats.org/markup-compatibility/2006" xmlns:o="urn:schemas-microsoft-com:office:office" xmlns:r="http://schemas.openxmlformats.org/officeDocument/2006/relationships" xmlns:m="http://schemas.openxmlformats.org/officeDocument/2006/math" xmlns:v="urn:schemas-microsoft-com:vml" xmlns:wp14="http://schemas.microsoft.com/office/word/2010/wordprocessingDrawing" xmlns:wp="http://schemas.openxmlformats.org/drawingml/2006/wordprocessingDrawing" xmlns:w10="urn:schemas-microsoft-com:office:word" xmlns:w="http://schemas.openxmlformats.org/wordprocessingml/2006/main" xmlns:w14="http://schemas.microsoft.com/office/word/2010/wordml" xmlns:w15="http://schemas.microsoft.com/office/word/2012/wordml" xmlns:w16se="http://schemas.microsoft.com/office/word/2015/wordml/symex" xmlns:wpg="http://schemas.microsoft.com/office/word/2010/wordprocessingGroup" xmlns:wpi="http://schemas.microsoft.com/office/word/2010/wordprocessingInk" xmlns:wne="http://schemas.microsoft.com/office/word/2006/wordml" xmlns:wps="http://schemas.microsoft.com/office/word/2010/wordprocessingShape" mc:Ignorable="w14 w15 w16se wp14">
+<w:hdr xmlns:wpc="http://schemas.microsoft.com/office/word/2010/wordprocessingCanvas" xmlns:cx="http://schemas.microsoft.com/office/drawing/2014/chartex" xmlns:cx1="http://schemas.microsoft.com/office/drawing/2015/9/8/chartex" xmlns:cx2="http://schemas.microsoft.com/office/drawing/2015/10/21/chartex" xmlns:cx3="http://schemas.microsoft.com/office/drawing/2016/5/9/chartex" xmlns:cx4="http://schemas.microsoft.com/office/drawing/2016/5/10/chartex" xmlns:cx5="http://schemas.microsoft.com/office/drawing/2016/5/11/chartex" xmlns:cx6="http://schemas.microsoft.com/office/drawing/2016/5/12/chartex" xmlns:cx7="http://schemas.microsoft.com/office/drawing/2016/5/13/chartex" xmlns:cx8="http://schemas.microsoft.com/office/drawing/2016/5/14/chartex" xmlns:mc="http://schemas.openxmlformats.org/markup-compatibility/2006" xmlns:aink="http://schemas.microsoft.com/office/drawing/2016/ink" xmlns:am3d="http://schemas.microsoft.com/office/drawing/2017/model3d" xmlns:o="urn:schemas-microsoft-com:office:office" xmlns:r="http://schemas.openxmlformats.org/officeDocument/2006/relationships" xmlns:m="http://schemas.openxmlformats.org/officeDocument/2006/math" xmlns:v="urn:schemas-microsoft-com:vml" xmlns:wp14="http://schemas.microsoft.com/office/word/2010/wordprocessingDrawing" xmlns:wp="http://schemas.openxmlformats.org/drawingml/2006/wordprocessingDrawing" xmlns:w10="urn:schemas-microsoft-com:office:word" xmlns:w="http://schemas.openxmlformats.org/wordprocessingml/2006/main" xmlns:w14="http://schemas.microsoft.com/office/word/2010/wordml" xmlns:w15="http://schemas.microsoft.com/office/word/2012/wordml" xmlns:w16se="http://schemas.microsoft.com/office/word/2015/wordml/symex" xmlns:wpg="http://schemas.microsoft.com/office/word/2010/wordprocessingGroup" xmlns:wpi="http://schemas.microsoft.com/office/word/2010/wordprocessingInk" xmlns:wne="http://schemas.microsoft.com/office/word/2006/wordml" xmlns:wps="http://schemas.microsoft.com/office/word/2010/wordprocessingShape" mc:Ignorable="w14 w15 w16se wp14">
   <w:p>
     <w:pPr>
       <w:spacing w:line="273" w:lineRule="auto"/>
@@ -3858,7 +4267,7 @@
         <w:noProof/>
         <w:sz w:val="16"/>
         <w:szCs w:val="16"/>
-        <w:lang w:val="nl-NL" w:eastAsia="nl-NL"/>
+        <w:lang w:eastAsia="nl-NL"/>
       </w:rPr>
     </w:pPr>
     <w:r>
@@ -3927,7 +4336,7 @@
         <w:noProof/>
         <w:sz w:val="16"/>
         <w:szCs w:val="16"/>
-        <w:lang w:val="nl-NL" w:eastAsia="nl-NL"/>
+        <w:lang w:eastAsia="nl-NL"/>
       </w:rPr>
       <w:t>DC Heroes</w:t>
     </w:r>
@@ -3936,14 +4345,71 @@
         <w:sz w:val="16"/>
         <w:szCs w:val="16"/>
       </w:rPr>
-      <w:t xml:space="preserve"> - assignment - ao  - wd – s1p2</w:t>
+      <w:t xml:space="preserve"> - assignment - </w:t>
+    </w:r>
+    <w:proofErr w:type="spellStart"/>
+    <w:proofErr w:type="gramStart"/>
+    <w:r>
+      <w:rPr>
+        <w:sz w:val="16"/>
+        <w:szCs w:val="16"/>
+      </w:rPr>
+      <w:t>ao</w:t>
+    </w:r>
+    <w:proofErr w:type="spellEnd"/>
+    <w:r>
+      <w:rPr>
+        <w:sz w:val="16"/>
+        <w:szCs w:val="16"/>
+      </w:rPr>
+      <w:t xml:space="preserve">  -</w:t>
+    </w:r>
+    <w:proofErr w:type="gramEnd"/>
+    <w:r>
+      <w:rPr>
+        <w:sz w:val="16"/>
+        <w:szCs w:val="16"/>
+      </w:rPr>
+      <w:t xml:space="preserve"> </w:t>
+    </w:r>
+    <w:proofErr w:type="spellStart"/>
+    <w:r>
+      <w:rPr>
+        <w:sz w:val="16"/>
+        <w:szCs w:val="16"/>
+      </w:rPr>
+      <w:t>wd</w:t>
+    </w:r>
+    <w:proofErr w:type="spellEnd"/>
+    <w:r>
+      <w:rPr>
+        <w:sz w:val="16"/>
+        <w:szCs w:val="16"/>
+      </w:rPr>
+      <w:t xml:space="preserve"> – s1p2</w:t>
     </w:r>
     <w:r>
       <w:rPr>
         <w:sz w:val="16"/>
         <w:szCs w:val="16"/>
       </w:rPr>
-      <w:t xml:space="preserve"> – ict college</w:t>
+      <w:t xml:space="preserve"> – </w:t>
+    </w:r>
+    <w:proofErr w:type="spellStart"/>
+    <w:r>
+      <w:rPr>
+        <w:sz w:val="16"/>
+        <w:szCs w:val="16"/>
+      </w:rPr>
+      <w:t>ict</w:t>
+    </w:r>
+    <w:proofErr w:type="spellEnd"/>
+    <w:r>
+      <w:rPr>
+        <w:sz w:val="16"/>
+        <w:szCs w:val="16"/>
+      </w:rPr>
+      <w:t xml:space="preserve"> college</w:t>
     </w:r>
     <w:r>
       <w:rPr>
@@ -3967,7 +4433,23 @@
         <w:sz w:val="16"/>
         <w:szCs w:val="16"/>
       </w:rPr>
-      <w:t xml:space="preserve">11dec2017 – nope &amp; pobe                                               </w:t>
+      <w:t xml:space="preserve">11dec2017 – nope &amp; </w:t>
+    </w:r>
+    <w:proofErr w:type="spellStart"/>
+    <w:r>
+      <w:rPr>
+        <w:sz w:val="16"/>
+        <w:szCs w:val="16"/>
+      </w:rPr>
+      <w:t>pobe</w:t>
+    </w:r>
+    <w:proofErr w:type="spellEnd"/>
+    <w:r>
+      <w:rPr>
+        <w:sz w:val="16"/>
+        <w:szCs w:val="16"/>
+      </w:rPr>
+      <w:t xml:space="preserve">                                               </w:t>
     </w:r>
     <w:r>
       <w:rPr>
@@ -4179,7 +4661,7 @@
 </file>
 
 <file path=word/numbering.xml><?xml version="1.0" encoding="utf-8"?>
-<w:numbering xmlns:wpc="http://schemas.microsoft.com/office/word/2010/wordprocessingCanvas" xmlns:cx="http://schemas.microsoft.com/office/drawing/2014/chartex" xmlns:mc="http://schemas.openxmlformats.org/markup-compatibility/2006" xmlns:o="urn:schemas-microsoft-com:office:office" xmlns:r="http://schemas.openxmlformats.org/officeDocument/2006/relationships" xmlns:m="http://schemas.openxmlformats.org/officeDocument/2006/math" xmlns:v="urn:schemas-microsoft-com:vml" xmlns:wp14="http://schemas.microsoft.com/office/word/2010/wordprocessingDrawing" xmlns:wp="http://schemas.openxmlformats.org/drawingml/2006/wordprocessingDrawing" xmlns:w10="urn:schemas-microsoft-com:office:word" xmlns:w="http://schemas.openxmlformats.org/wordprocessingml/2006/main" xmlns:w14="http://schemas.microsoft.com/office/word/2010/wordml" xmlns:w15="http://schemas.microsoft.com/office/word/2012/wordml" xmlns:w16se="http://schemas.microsoft.com/office/word/2015/wordml/symex" xmlns:wpg="http://schemas.microsoft.com/office/word/2010/wordprocessingGroup" xmlns:wpi="http://schemas.microsoft.com/office/word/2010/wordprocessingInk" xmlns:wne="http://schemas.microsoft.com/office/word/2006/wordml" xmlns:wps="http://schemas.microsoft.com/office/word/2010/wordprocessingShape" mc:Ignorable="w14 w15 w16se wp14">
+<w:numbering xmlns:wpc="http://schemas.microsoft.com/office/word/2010/wordprocessingCanvas" xmlns:cx="http://schemas.microsoft.com/office/drawing/2014/chartex" xmlns:cx1="http://schemas.microsoft.com/office/drawing/2015/9/8/chartex" xmlns:cx2="http://schemas.microsoft.com/office/drawing/2015/10/21/chartex" xmlns:cx3="http://schemas.microsoft.com/office/drawing/2016/5/9/chartex" xmlns:cx4="http://schemas.microsoft.com/office/drawing/2016/5/10/chartex" xmlns:cx5="http://schemas.microsoft.com/office/drawing/2016/5/11/chartex" xmlns:cx6="http://schemas.microsoft.com/office/drawing/2016/5/12/chartex" xmlns:cx7="http://schemas.microsoft.com/office/drawing/2016/5/13/chartex" xmlns:cx8="http://schemas.microsoft.com/office/drawing/2016/5/14/chartex" xmlns:mc="http://schemas.openxmlformats.org/markup-compatibility/2006" xmlns:aink="http://schemas.microsoft.com/office/drawing/2016/ink" xmlns:am3d="http://schemas.microsoft.com/office/drawing/2017/model3d" xmlns:o="urn:schemas-microsoft-com:office:office" xmlns:r="http://schemas.openxmlformats.org/officeDocument/2006/relationships" xmlns:m="http://schemas.openxmlformats.org/officeDocument/2006/math" xmlns:v="urn:schemas-microsoft-com:vml" xmlns:wp14="http://schemas.microsoft.com/office/word/2010/wordprocessingDrawing" xmlns:wp="http://schemas.openxmlformats.org/drawingml/2006/wordprocessingDrawing" xmlns:w10="urn:schemas-microsoft-com:office:word" xmlns:w="http://schemas.openxmlformats.org/wordprocessingml/2006/main" xmlns:w14="http://schemas.microsoft.com/office/word/2010/wordml" xmlns:w15="http://schemas.microsoft.com/office/word/2012/wordml" xmlns:w16se="http://schemas.microsoft.com/office/word/2015/wordml/symex" xmlns:wpg="http://schemas.microsoft.com/office/word/2010/wordprocessingGroup" xmlns:wpi="http://schemas.microsoft.com/office/word/2010/wordprocessingInk" xmlns:wne="http://schemas.microsoft.com/office/word/2006/wordml" xmlns:wps="http://schemas.microsoft.com/office/word/2010/wordprocessingShape" mc:Ignorable="w14 w15 w16se wp14">
   <w:abstractNum w:abstractNumId="0" w15:restartNumberingAfterBreak="0">
     <w:nsid w:val="007B270B"/>
     <w:multiLevelType w:val="hybridMultilevel"/>
@@ -6611,7 +7093,7 @@
       </w:pPr>
     </w:pPrDefault>
   </w:docDefaults>
-  <w:latentStyles w:defLockedState="0" w:defUIPriority="99" w:defSemiHidden="0" w:defUnhideWhenUsed="0" w:defQFormat="0" w:count="371">
+  <w:latentStyles w:defLockedState="0" w:defUIPriority="99" w:defSemiHidden="0" w:defUnhideWhenUsed="0" w:defQFormat="0" w:count="375">
     <w:lsdException w:name="Normal" w:uiPriority="0" w:qFormat="1"/>
     <w:lsdException w:name="heading 1" w:uiPriority="9" w:qFormat="1"/>
     <w:lsdException w:name="heading 2" w:semiHidden="1" w:uiPriority="9" w:unhideWhenUsed="1" w:qFormat="1"/>
@@ -6717,7 +7199,6 @@
     <w:lsdException w:name="HTML Sample" w:semiHidden="1" w:unhideWhenUsed="1"/>
     <w:lsdException w:name="HTML Typewriter" w:semiHidden="1" w:unhideWhenUsed="1"/>
     <w:lsdException w:name="HTML Variable" w:semiHidden="1" w:unhideWhenUsed="1"/>
-    <w:lsdException w:name="Normal Table" w:semiHidden="1" w:unhideWhenUsed="1"/>
     <w:lsdException w:name="annotation subject" w:semiHidden="1" w:unhideWhenUsed="1"/>
     <w:lsdException w:name="No List" w:semiHidden="1" w:unhideWhenUsed="1"/>
     <w:lsdException w:name="Outline List 1" w:semiHidden="1" w:unhideWhenUsed="1"/>
@@ -6761,10 +7242,8 @@
     <w:lsdException w:name="Table Elegant" w:semiHidden="1" w:unhideWhenUsed="1"/>
     <w:lsdException w:name="Table Professional" w:semiHidden="1" w:unhideWhenUsed="1"/>
     <w:lsdException w:name="Table Subtle 1" w:semiHidden="1" w:unhideWhenUsed="1"/>
-    <w:lsdException w:name="Table Subtle 2" w:semiHidden="1" w:unhideWhenUsed="1"/>
     <w:lsdException w:name="Table Web 1" w:semiHidden="1" w:unhideWhenUsed="1"/>
     <w:lsdException w:name="Table Web 2" w:semiHidden="1" w:unhideWhenUsed="1"/>
-    <w:lsdException w:name="Table Web 3" w:semiHidden="1" w:unhideWhenUsed="1"/>
     <w:lsdException w:name="Balloon Text" w:semiHidden="1" w:unhideWhenUsed="1"/>
     <w:lsdException w:name="Table Grid" w:uiPriority="59"/>
     <w:lsdException w:name="Table Theme" w:semiHidden="1" w:unhideWhenUsed="1"/>
@@ -6983,8 +7462,12 @@
     <w:lsdException w:name="List Table 5 Dark Accent 6" w:uiPriority="50"/>
     <w:lsdException w:name="List Table 6 Colorful Accent 6" w:uiPriority="51"/>
     <w:lsdException w:name="List Table 7 Colorful Accent 6" w:uiPriority="52"/>
+    <w:lsdException w:name="Mention" w:semiHidden="1" w:unhideWhenUsed="1"/>
+    <w:lsdException w:name="Smart Hyperlink" w:semiHidden="1" w:unhideWhenUsed="1"/>
+    <w:lsdException w:name="Hashtag" w:semiHidden="1" w:unhideWhenUsed="1"/>
+    <w:lsdException w:name="Unresolved Mention" w:semiHidden="1" w:unhideWhenUsed="1"/>
   </w:latentStyles>
-  <w:style w:type="paragraph" w:default="1" w:styleId="Standaard">
+  <w:style w:type="paragraph" w:default="1" w:styleId="Normal">
     <w:name w:val="Normal"/>
     <w:qFormat/>
     <w:rsid w:val="00326894"/>
@@ -6998,11 +7481,11 @@
       <w:lang w:val="en-US"/>
     </w:rPr>
   </w:style>
-  <w:style w:type="paragraph" w:styleId="Kop1">
+  <w:style w:type="paragraph" w:styleId="Heading1">
     <w:name w:val="heading 1"/>
-    <w:basedOn w:val="Standaard"/>
-    <w:next w:val="Standaard"/>
-    <w:link w:val="Kop1Char"/>
+    <w:basedOn w:val="Normal"/>
+    <w:next w:val="Normal"/>
+    <w:link w:val="Heading1Char"/>
     <w:uiPriority w:val="9"/>
     <w:qFormat/>
     <w:rsid w:val="00383BA2"/>
@@ -7019,11 +7502,11 @@
       <w:szCs w:val="32"/>
     </w:rPr>
   </w:style>
-  <w:style w:type="paragraph" w:styleId="Kop2">
+  <w:style w:type="paragraph" w:styleId="Heading2">
     <w:name w:val="heading 2"/>
-    <w:basedOn w:val="Standaard"/>
-    <w:next w:val="Standaard"/>
-    <w:link w:val="Kop2Char"/>
+    <w:basedOn w:val="Normal"/>
+    <w:next w:val="Normal"/>
+    <w:link w:val="Heading2Char"/>
     <w:uiPriority w:val="9"/>
     <w:unhideWhenUsed/>
     <w:qFormat/>
@@ -7041,11 +7524,11 @@
       <w:szCs w:val="26"/>
     </w:rPr>
   </w:style>
-  <w:style w:type="paragraph" w:styleId="Kop3">
+  <w:style w:type="paragraph" w:styleId="Heading3">
     <w:name w:val="heading 3"/>
-    <w:basedOn w:val="Standaard"/>
-    <w:next w:val="Standaard"/>
-    <w:link w:val="Kop3Char"/>
+    <w:basedOn w:val="Normal"/>
+    <w:next w:val="Normal"/>
+    <w:link w:val="Heading3Char"/>
     <w:uiPriority w:val="9"/>
     <w:unhideWhenUsed/>
     <w:qFormat/>
@@ -7062,13 +7545,13 @@
       <w:sz w:val="24"/>
     </w:rPr>
   </w:style>
-  <w:style w:type="character" w:default="1" w:styleId="Standaardalinea-lettertype">
+  <w:style w:type="character" w:default="1" w:styleId="DefaultParagraphFont">
     <w:name w:val="Default Paragraph Font"/>
     <w:uiPriority w:val="1"/>
     <w:semiHidden/>
     <w:unhideWhenUsed/>
   </w:style>
-  <w:style w:type="table" w:default="1" w:styleId="Standaardtabel">
+  <w:style w:type="table" w:default="1" w:styleId="TableNormal">
     <w:name w:val="Normal Table"/>
     <w:uiPriority w:val="99"/>
     <w:semiHidden/>
@@ -7083,16 +7566,16 @@
       </w:tblCellMar>
     </w:tblPr>
   </w:style>
-  <w:style w:type="numbering" w:default="1" w:styleId="Geenlijst">
+  <w:style w:type="numbering" w:default="1" w:styleId="NoList">
     <w:name w:val="No List"/>
     <w:uiPriority w:val="99"/>
     <w:semiHidden/>
     <w:unhideWhenUsed/>
   </w:style>
-  <w:style w:type="paragraph" w:styleId="Koptekst">
+  <w:style w:type="paragraph" w:styleId="Header">
     <w:name w:val="header"/>
-    <w:basedOn w:val="Standaard"/>
-    <w:link w:val="KoptekstChar"/>
+    <w:basedOn w:val="Normal"/>
+    <w:link w:val="HeaderChar"/>
     <w:uiPriority w:val="99"/>
     <w:unhideWhenUsed/>
     <w:rsid w:val="009E4400"/>
@@ -7103,17 +7586,17 @@
       </w:tabs>
     </w:pPr>
   </w:style>
-  <w:style w:type="character" w:customStyle="1" w:styleId="KoptekstChar">
-    <w:name w:val="Koptekst Char"/>
-    <w:basedOn w:val="Standaardalinea-lettertype"/>
-    <w:link w:val="Koptekst"/>
+  <w:style w:type="character" w:customStyle="1" w:styleId="HeaderChar">
+    <w:name w:val="Header Char"/>
+    <w:basedOn w:val="DefaultParagraphFont"/>
+    <w:link w:val="Header"/>
     <w:uiPriority w:val="99"/>
     <w:rsid w:val="009E4400"/>
   </w:style>
-  <w:style w:type="paragraph" w:styleId="Voettekst">
+  <w:style w:type="paragraph" w:styleId="Footer">
     <w:name w:val="footer"/>
-    <w:basedOn w:val="Standaard"/>
-    <w:link w:val="VoettekstChar"/>
+    <w:basedOn w:val="Normal"/>
+    <w:link w:val="FooterChar"/>
     <w:uiPriority w:val="99"/>
     <w:unhideWhenUsed/>
     <w:rsid w:val="009E4400"/>
@@ -7124,17 +7607,17 @@
       </w:tabs>
     </w:pPr>
   </w:style>
-  <w:style w:type="character" w:customStyle="1" w:styleId="VoettekstChar">
-    <w:name w:val="Voettekst Char"/>
-    <w:basedOn w:val="Standaardalinea-lettertype"/>
-    <w:link w:val="Voettekst"/>
+  <w:style w:type="character" w:customStyle="1" w:styleId="FooterChar">
+    <w:name w:val="Footer Char"/>
+    <w:basedOn w:val="DefaultParagraphFont"/>
+    <w:link w:val="Footer"/>
     <w:uiPriority w:val="99"/>
     <w:rsid w:val="009E4400"/>
   </w:style>
-  <w:style w:type="paragraph" w:styleId="Ballontekst">
+  <w:style w:type="paragraph" w:styleId="BalloonText">
     <w:name w:val="Balloon Text"/>
-    <w:basedOn w:val="Standaard"/>
-    <w:link w:val="BallontekstChar"/>
+    <w:basedOn w:val="Normal"/>
+    <w:link w:val="BalloonTextChar"/>
     <w:uiPriority w:val="99"/>
     <w:semiHidden/>
     <w:unhideWhenUsed/>
@@ -7145,10 +7628,10 @@
       <w:szCs w:val="16"/>
     </w:rPr>
   </w:style>
-  <w:style w:type="character" w:customStyle="1" w:styleId="BallontekstChar">
-    <w:name w:val="Ballontekst Char"/>
-    <w:basedOn w:val="Standaardalinea-lettertype"/>
-    <w:link w:val="Ballontekst"/>
+  <w:style w:type="character" w:customStyle="1" w:styleId="BalloonTextChar">
+    <w:name w:val="Balloon Text Char"/>
+    <w:basedOn w:val="DefaultParagraphFont"/>
+    <w:link w:val="BalloonText"/>
     <w:uiPriority w:val="99"/>
     <w:semiHidden/>
     <w:rsid w:val="009E4400"/>
@@ -7158,17 +7641,17 @@
       <w:szCs w:val="16"/>
     </w:rPr>
   </w:style>
-  <w:style w:type="character" w:styleId="Paginanummer">
+  <w:style w:type="character" w:styleId="PageNumber">
     <w:name w:val="page number"/>
-    <w:basedOn w:val="Standaardalinea-lettertype"/>
+    <w:basedOn w:val="DefaultParagraphFont"/>
     <w:uiPriority w:val="99"/>
     <w:semiHidden/>
     <w:unhideWhenUsed/>
     <w:rsid w:val="009E4400"/>
   </w:style>
-  <w:style w:type="paragraph" w:styleId="Lijstalinea">
+  <w:style w:type="paragraph" w:styleId="ListParagraph">
     <w:name w:val="List Paragraph"/>
-    <w:basedOn w:val="Standaard"/>
+    <w:basedOn w:val="Normal"/>
     <w:uiPriority w:val="34"/>
     <w:qFormat/>
     <w:rsid w:val="00DA5926"/>
@@ -7177,10 +7660,10 @@
       <w:contextualSpacing/>
     </w:pPr>
   </w:style>
-  <w:style w:type="paragraph" w:styleId="Documentstructuur">
+  <w:style w:type="paragraph" w:styleId="DocumentMap">
     <w:name w:val="Document Map"/>
-    <w:basedOn w:val="Standaard"/>
-    <w:link w:val="DocumentstructuurChar"/>
+    <w:basedOn w:val="Normal"/>
+    <w:link w:val="DocumentMapChar"/>
     <w:uiPriority w:val="99"/>
     <w:semiHidden/>
     <w:unhideWhenUsed/>
@@ -7191,10 +7674,10 @@
       <w:szCs w:val="16"/>
     </w:rPr>
   </w:style>
-  <w:style w:type="character" w:customStyle="1" w:styleId="DocumentstructuurChar">
-    <w:name w:val="Documentstructuur Char"/>
-    <w:basedOn w:val="Standaardalinea-lettertype"/>
-    <w:link w:val="Documentstructuur"/>
+  <w:style w:type="character" w:customStyle="1" w:styleId="DocumentMapChar">
+    <w:name w:val="Document Map Char"/>
+    <w:basedOn w:val="DefaultParagraphFont"/>
+    <w:link w:val="DocumentMap"/>
     <w:uiPriority w:val="99"/>
     <w:semiHidden/>
     <w:rsid w:val="0004089B"/>
@@ -7204,9 +7687,9 @@
       <w:szCs w:val="16"/>
     </w:rPr>
   </w:style>
-  <w:style w:type="table" w:styleId="Tabelraster">
+  <w:style w:type="table" w:styleId="TableGrid">
     <w:name w:val="Table Grid"/>
-    <w:basedOn w:val="Standaardtabel"/>
+    <w:basedOn w:val="TableNormal"/>
     <w:uiPriority w:val="59"/>
     <w:rsid w:val="00B61790"/>
     <w:pPr>
@@ -7223,10 +7706,10 @@
       </w:tblBorders>
     </w:tblPr>
   </w:style>
-  <w:style w:type="character" w:customStyle="1" w:styleId="Kop1Char">
-    <w:name w:val="Kop 1 Char"/>
-    <w:basedOn w:val="Standaardalinea-lettertype"/>
-    <w:link w:val="Kop1"/>
+  <w:style w:type="character" w:customStyle="1" w:styleId="Heading1Char">
+    <w:name w:val="Heading 1 Char"/>
+    <w:basedOn w:val="DefaultParagraphFont"/>
+    <w:link w:val="Heading1"/>
     <w:uiPriority w:val="9"/>
     <w:rsid w:val="00383BA2"/>
     <w:rPr>
@@ -7237,10 +7720,10 @@
       <w:lang w:val="en-US"/>
     </w:rPr>
   </w:style>
-  <w:style w:type="character" w:customStyle="1" w:styleId="Kop2Char">
-    <w:name w:val="Kop 2 Char"/>
-    <w:basedOn w:val="Standaardalinea-lettertype"/>
-    <w:link w:val="Kop2"/>
+  <w:style w:type="character" w:customStyle="1" w:styleId="Heading2Char">
+    <w:name w:val="Heading 2 Char"/>
+    <w:basedOn w:val="DefaultParagraphFont"/>
+    <w:link w:val="Heading2"/>
     <w:uiPriority w:val="9"/>
     <w:rsid w:val="001F5C3F"/>
     <w:rPr>
@@ -7253,7 +7736,7 @@
   </w:style>
   <w:style w:type="character" w:customStyle="1" w:styleId="normalchar1">
     <w:name w:val="normal__char1"/>
-    <w:basedOn w:val="Standaardalinea-lettertype"/>
+    <w:basedOn w:val="DefaultParagraphFont"/>
     <w:rsid w:val="00DC5360"/>
     <w:rPr>
       <w:rFonts w:ascii="Calibri" w:hAnsi="Calibri" w:hint="default"/>
@@ -7263,7 +7746,7 @@
   </w:style>
   <w:style w:type="character" w:customStyle="1" w:styleId="alt-edited1">
     <w:name w:val="alt-edited1"/>
-    <w:basedOn w:val="Standaardalinea-lettertype"/>
+    <w:basedOn w:val="DefaultParagraphFont"/>
     <w:rsid w:val="00C4406D"/>
     <w:rPr>
       <w:color w:val="4D90F0"/>
@@ -7271,7 +7754,7 @@
   </w:style>
   <w:style w:type="character" w:styleId="Hyperlink">
     <w:name w:val="Hyperlink"/>
-    <w:basedOn w:val="Standaardalinea-lettertype"/>
+    <w:basedOn w:val="DefaultParagraphFont"/>
     <w:uiPriority w:val="99"/>
     <w:unhideWhenUsed/>
     <w:rsid w:val="005752D9"/>
@@ -7280,9 +7763,9 @@
       <w:u w:val="single"/>
     </w:rPr>
   </w:style>
-  <w:style w:type="character" w:styleId="Tekstvantijdelijkeaanduiding">
+  <w:style w:type="character" w:styleId="PlaceholderText">
     <w:name w:val="Placeholder Text"/>
-    <w:basedOn w:val="Standaardalinea-lettertype"/>
+    <w:basedOn w:val="DefaultParagraphFont"/>
     <w:uiPriority w:val="99"/>
     <w:semiHidden/>
     <w:rsid w:val="00590A44"/>
@@ -7292,10 +7775,10 @@
   </w:style>
   <w:style w:type="character" w:customStyle="1" w:styleId="apple-converted-space">
     <w:name w:val="apple-converted-space"/>
-    <w:basedOn w:val="Standaardalinea-lettertype"/>
+    <w:basedOn w:val="DefaultParagraphFont"/>
     <w:rsid w:val="000601ED"/>
   </w:style>
-  <w:style w:type="paragraph" w:styleId="Geenafstand">
+  <w:style w:type="paragraph" w:styleId="NoSpacing">
     <w:name w:val="No Spacing"/>
     <w:uiPriority w:val="1"/>
     <w:qFormat/>
@@ -7310,10 +7793,10 @@
       <w:lang w:val="en-US"/>
     </w:rPr>
   </w:style>
-  <w:style w:type="paragraph" w:styleId="Bijschrift">
+  <w:style w:type="paragraph" w:styleId="Caption">
     <w:name w:val="caption"/>
-    <w:basedOn w:val="Standaard"/>
-    <w:next w:val="Standaard"/>
+    <w:basedOn w:val="Normal"/>
+    <w:next w:val="Normal"/>
     <w:uiPriority w:val="35"/>
     <w:unhideWhenUsed/>
     <w:qFormat/>
@@ -7329,9 +7812,9 @@
       <w:szCs w:val="18"/>
     </w:rPr>
   </w:style>
-  <w:style w:type="character" w:styleId="GevolgdeHyperlink">
+  <w:style w:type="character" w:styleId="FollowedHyperlink">
     <w:name w:val="FollowedHyperlink"/>
-    <w:basedOn w:val="Standaardalinea-lettertype"/>
+    <w:basedOn w:val="DefaultParagraphFont"/>
     <w:uiPriority w:val="99"/>
     <w:semiHidden/>
     <w:unhideWhenUsed/>
@@ -7341,10 +7824,10 @@
       <w:u w:val="single"/>
     </w:rPr>
   </w:style>
-  <w:style w:type="character" w:customStyle="1" w:styleId="Kop3Char">
-    <w:name w:val="Kop 3 Char"/>
-    <w:basedOn w:val="Standaardalinea-lettertype"/>
-    <w:link w:val="Kop3"/>
+  <w:style w:type="character" w:customStyle="1" w:styleId="Heading3Char">
+    <w:name w:val="Heading 3 Char"/>
+    <w:basedOn w:val="DefaultParagraphFont"/>
+    <w:link w:val="Heading3"/>
     <w:uiPriority w:val="9"/>
     <w:rsid w:val="004A5723"/>
     <w:rPr>

</xml_diff>